<commit_message>
Modify report4 with IPv6 prefixes
</commit_message>
<xml_diff>
--- a/practice4/report_4.docx
+++ b/practice4/report_4.docx
@@ -1045,7 +1045,6 @@
         </w:tabs>
         <w:spacing w:after="100"/>
         <w:rPr>
-          <w:rFonts w:ascii="Calibri" w:eastAsia="Calibri" w:hAnsi="Calibri" w:cs="Calibri"/>
           <w:b/>
           <w:color w:val="000000"/>
           <w:sz w:val="22"/>
@@ -1178,7 +1177,7 @@
     </w:p>
     <w:sdt>
       <w:sdtPr>
-        <w:id w:val="-671334915"/>
+        <w:id w:val="944509091"/>
         <w:docPartObj>
           <w:docPartGallery w:val="Table of Contents"/>
           <w:docPartUnique/>
@@ -1199,7 +1198,6 @@
             </w:tabs>
             <w:spacing w:after="100"/>
             <w:rPr>
-              <w:rFonts w:ascii="Calibri" w:eastAsia="Calibri" w:hAnsi="Calibri" w:cs="Calibri"/>
               <w:b/>
               <w:color w:val="000000"/>
               <w:sz w:val="22"/>
@@ -1696,16 +1694,16 @@
           <w:szCs w:val="28"/>
         </w:rPr>
         <w:drawing>
-          <wp:inline distT="0" distB="0" distL="0" distR="0" wp14:anchorId="1247C7D7" wp14:editId="66CA403F">
+          <wp:inline distT="0" distB="0" distL="0" distR="0" wp14:anchorId="4580BF5F" wp14:editId="773A74ED">
             <wp:extent cx="4192638" cy="3777238"/>
             <wp:effectExtent l="0" t="0" r="0" b="0"/>
-            <wp:docPr id="36" name="image8.png"/>
+            <wp:docPr id="42" name="image30.png"/>
             <wp:cNvGraphicFramePr/>
             <a:graphic xmlns:a="http://schemas.openxmlformats.org/drawingml/2006/main">
               <a:graphicData uri="http://schemas.openxmlformats.org/drawingml/2006/picture">
                 <pic:pic xmlns:pic="http://schemas.openxmlformats.org/drawingml/2006/picture">
                   <pic:nvPicPr>
-                    <pic:cNvPr id="0" name="image8.png"/>
+                    <pic:cNvPr id="0" name="image30.png"/>
                     <pic:cNvPicPr preferRelativeResize="0"/>
                   </pic:nvPicPr>
                   <pic:blipFill>
@@ -1796,7 +1794,7 @@
       <w:sdt>
         <w:sdtPr>
           <w:tag w:val="goog_rdk_0"/>
-          <w:id w:val="1971243387"/>
+          <w:id w:val="-2008738578"/>
         </w:sdtPr>
         <w:sdtContent>
           <w:r>
@@ -2416,16 +2414,16 @@
           <w:noProof/>
         </w:rPr>
         <w:drawing>
-          <wp:inline distT="114300" distB="114300" distL="114300" distR="114300" wp14:anchorId="780F931D" wp14:editId="088BC4C3">
+          <wp:inline distT="114300" distB="114300" distL="114300" distR="114300" wp14:anchorId="18A4AB00" wp14:editId="0040DF11">
             <wp:extent cx="4619625" cy="4216100"/>
             <wp:effectExtent l="0" t="0" r="0" b="0"/>
-            <wp:docPr id="31" name="image9.png"/>
+            <wp:docPr id="28" name="image5.png"/>
             <wp:cNvGraphicFramePr/>
             <a:graphic xmlns:a="http://schemas.openxmlformats.org/drawingml/2006/main">
               <a:graphicData uri="http://schemas.openxmlformats.org/drawingml/2006/picture">
                 <pic:pic xmlns:pic="http://schemas.openxmlformats.org/drawingml/2006/picture">
                   <pic:nvPicPr>
-                    <pic:cNvPr id="0" name="image9.png"/>
+                    <pic:cNvPr id="0" name="image5.png"/>
                     <pic:cNvPicPr preferRelativeResize="0"/>
                   </pic:nvPicPr>
                   <pic:blipFill>
@@ -2486,16 +2484,16 @@
           <w:noProof/>
         </w:rPr>
         <w:drawing>
-          <wp:inline distT="114300" distB="114300" distL="114300" distR="114300" wp14:anchorId="75081ED0" wp14:editId="539317AF">
+          <wp:inline distT="114300" distB="114300" distL="114300" distR="114300" wp14:anchorId="53BA4E44" wp14:editId="2D595E4C">
             <wp:extent cx="2801303" cy="668285"/>
             <wp:effectExtent l="0" t="0" r="0" b="0"/>
-            <wp:docPr id="26" name="image5.png"/>
+            <wp:docPr id="35" name="image7.png"/>
             <wp:cNvGraphicFramePr/>
             <a:graphic xmlns:a="http://schemas.openxmlformats.org/drawingml/2006/main">
               <a:graphicData uri="http://schemas.openxmlformats.org/drawingml/2006/picture">
                 <pic:pic xmlns:pic="http://schemas.openxmlformats.org/drawingml/2006/picture">
                   <pic:nvPicPr>
-                    <pic:cNvPr id="0" name="image5.png"/>
+                    <pic:cNvPr id="0" name="image7.png"/>
                     <pic:cNvPicPr preferRelativeResize="0"/>
                   </pic:nvPicPr>
                   <pic:blipFill>
@@ -2529,16 +2527,16 @@
           <w:noProof/>
         </w:rPr>
         <w:drawing>
-          <wp:inline distT="114300" distB="114300" distL="114300" distR="114300" wp14:anchorId="4D0073CF" wp14:editId="2567A0DF">
+          <wp:inline distT="114300" distB="114300" distL="114300" distR="114300" wp14:anchorId="5883586F" wp14:editId="41E47776">
             <wp:extent cx="2972753" cy="669686"/>
             <wp:effectExtent l="0" t="0" r="0" b="0"/>
-            <wp:docPr id="37" name="image7.png"/>
+            <wp:docPr id="43" name="image13.png"/>
             <wp:cNvGraphicFramePr/>
             <a:graphic xmlns:a="http://schemas.openxmlformats.org/drawingml/2006/main">
               <a:graphicData uri="http://schemas.openxmlformats.org/drawingml/2006/picture">
                 <pic:pic xmlns:pic="http://schemas.openxmlformats.org/drawingml/2006/picture">
                   <pic:nvPicPr>
-                    <pic:cNvPr id="0" name="image7.png"/>
+                    <pic:cNvPr id="0" name="image13.png"/>
                     <pic:cNvPicPr preferRelativeResize="0"/>
                   </pic:nvPicPr>
                   <pic:blipFill>
@@ -2588,16 +2586,16 @@
           <w:noProof/>
         </w:rPr>
         <w:drawing>
-          <wp:inline distT="114300" distB="114300" distL="114300" distR="114300" wp14:anchorId="1393483B" wp14:editId="1446C246">
+          <wp:inline distT="114300" distB="114300" distL="114300" distR="114300" wp14:anchorId="74C7BB3D" wp14:editId="2D66F70B">
             <wp:extent cx="3153728" cy="976359"/>
             <wp:effectExtent l="0" t="0" r="0" b="0"/>
-            <wp:docPr id="41" name="image15.png"/>
+            <wp:docPr id="48" name="image18.png"/>
             <wp:cNvGraphicFramePr/>
             <a:graphic xmlns:a="http://schemas.openxmlformats.org/drawingml/2006/main">
               <a:graphicData uri="http://schemas.openxmlformats.org/drawingml/2006/picture">
                 <pic:pic xmlns:pic="http://schemas.openxmlformats.org/drawingml/2006/picture">
                   <pic:nvPicPr>
-                    <pic:cNvPr id="0" name="image15.png"/>
+                    <pic:cNvPr id="0" name="image18.png"/>
                     <pic:cNvPicPr preferRelativeResize="0"/>
                   </pic:nvPicPr>
                   <pic:blipFill>
@@ -2652,16 +2650,16 @@
           <w:noProof/>
         </w:rPr>
         <w:drawing>
-          <wp:inline distT="114300" distB="114300" distL="114300" distR="114300" wp14:anchorId="7997ABCD" wp14:editId="4AA6D667">
+          <wp:inline distT="114300" distB="114300" distL="114300" distR="114300" wp14:anchorId="6220196A" wp14:editId="047BEF19">
             <wp:extent cx="4201478" cy="1707147"/>
             <wp:effectExtent l="0" t="0" r="0" b="0"/>
-            <wp:docPr id="22" name="image1.png"/>
+            <wp:docPr id="22" name="image20.png"/>
             <wp:cNvGraphicFramePr/>
             <a:graphic xmlns:a="http://schemas.openxmlformats.org/drawingml/2006/main">
               <a:graphicData uri="http://schemas.openxmlformats.org/drawingml/2006/picture">
                 <pic:pic xmlns:pic="http://schemas.openxmlformats.org/drawingml/2006/picture">
                   <pic:nvPicPr>
-                    <pic:cNvPr id="0" name="image1.png"/>
+                    <pic:cNvPr id="0" name="image20.png"/>
                     <pic:cNvPicPr preferRelativeResize="0"/>
                   </pic:nvPicPr>
                   <pic:blipFill>
@@ -2716,16 +2714,16 @@
           <w:noProof/>
         </w:rPr>
         <w:drawing>
-          <wp:inline distT="114300" distB="114300" distL="114300" distR="114300" wp14:anchorId="7D7BFBDD" wp14:editId="187A544F">
+          <wp:inline distT="114300" distB="114300" distL="114300" distR="114300" wp14:anchorId="219041AA" wp14:editId="3633D759">
             <wp:extent cx="4163378" cy="1731587"/>
             <wp:effectExtent l="0" t="0" r="0" b="0"/>
-            <wp:docPr id="30" name="image17.png"/>
+            <wp:docPr id="39" name="image31.png"/>
             <wp:cNvGraphicFramePr/>
             <a:graphic xmlns:a="http://schemas.openxmlformats.org/drawingml/2006/main">
               <a:graphicData uri="http://schemas.openxmlformats.org/drawingml/2006/picture">
                 <pic:pic xmlns:pic="http://schemas.openxmlformats.org/drawingml/2006/picture">
                   <pic:nvPicPr>
-                    <pic:cNvPr id="0" name="image17.png"/>
+                    <pic:cNvPr id="0" name="image31.png"/>
                     <pic:cNvPicPr preferRelativeResize="0"/>
                   </pic:nvPicPr>
                   <pic:blipFill>
@@ -2780,16 +2778,16 @@
           <w:noProof/>
         </w:rPr>
         <w:drawing>
-          <wp:inline distT="114300" distB="114300" distL="114300" distR="114300" wp14:anchorId="28011A77" wp14:editId="4D6110CF">
+          <wp:inline distT="114300" distB="114300" distL="114300" distR="114300" wp14:anchorId="7DD93AD5" wp14:editId="11B304DA">
             <wp:extent cx="5939480" cy="927100"/>
             <wp:effectExtent l="0" t="0" r="0" b="0"/>
-            <wp:docPr id="35" name="image2.png"/>
+            <wp:docPr id="41" name="image19.png"/>
             <wp:cNvGraphicFramePr/>
             <a:graphic xmlns:a="http://schemas.openxmlformats.org/drawingml/2006/main">
               <a:graphicData uri="http://schemas.openxmlformats.org/drawingml/2006/picture">
                 <pic:pic xmlns:pic="http://schemas.openxmlformats.org/drawingml/2006/picture">
                   <pic:nvPicPr>
-                    <pic:cNvPr id="0" name="image2.png"/>
+                    <pic:cNvPr id="0" name="image19.png"/>
                     <pic:cNvPicPr preferRelativeResize="0"/>
                   </pic:nvPicPr>
                   <pic:blipFill>
@@ -2827,16 +2825,16 @@
           <w:noProof/>
         </w:rPr>
         <w:drawing>
-          <wp:inline distT="114300" distB="114300" distL="114300" distR="114300" wp14:anchorId="1FCEBD47" wp14:editId="59400BBB">
+          <wp:inline distT="114300" distB="114300" distL="114300" distR="114300" wp14:anchorId="1BCDE242" wp14:editId="446DC742">
             <wp:extent cx="3795293" cy="951250"/>
             <wp:effectExtent l="0" t="0" r="0" b="0"/>
-            <wp:docPr id="29" name="image13.png"/>
+            <wp:docPr id="38" name="image9.png"/>
             <wp:cNvGraphicFramePr/>
             <a:graphic xmlns:a="http://schemas.openxmlformats.org/drawingml/2006/main">
               <a:graphicData uri="http://schemas.openxmlformats.org/drawingml/2006/picture">
                 <pic:pic xmlns:pic="http://schemas.openxmlformats.org/drawingml/2006/picture">
                   <pic:nvPicPr>
-                    <pic:cNvPr id="0" name="image13.png"/>
+                    <pic:cNvPr id="0" name="image9.png"/>
                     <pic:cNvPicPr preferRelativeResize="0"/>
                   </pic:nvPicPr>
                   <pic:blipFill>
@@ -2874,16 +2872,16 @@
           <w:noProof/>
         </w:rPr>
         <w:drawing>
-          <wp:inline distT="114300" distB="114300" distL="114300" distR="114300" wp14:anchorId="090EF4F4" wp14:editId="1DD7FD53">
+          <wp:inline distT="114300" distB="114300" distL="114300" distR="114300" wp14:anchorId="4281FB2E" wp14:editId="0F8DE323">
             <wp:extent cx="3790950" cy="1257300"/>
             <wp:effectExtent l="0" t="0" r="0" b="0"/>
-            <wp:docPr id="38" name="image4.png"/>
+            <wp:docPr id="45" name="image12.png"/>
             <wp:cNvGraphicFramePr/>
             <a:graphic xmlns:a="http://schemas.openxmlformats.org/drawingml/2006/main">
               <a:graphicData uri="http://schemas.openxmlformats.org/drawingml/2006/picture">
                 <pic:pic xmlns:pic="http://schemas.openxmlformats.org/drawingml/2006/picture">
                   <pic:nvPicPr>
-                    <pic:cNvPr id="0" name="image4.png"/>
+                    <pic:cNvPr id="0" name="image12.png"/>
                     <pic:cNvPicPr preferRelativeResize="0"/>
                   </pic:nvPicPr>
                   <pic:blipFill>
@@ -2960,10 +2958,10 @@
           <w:noProof/>
         </w:rPr>
         <w:drawing>
-          <wp:inline distT="114300" distB="114300" distL="114300" distR="114300" wp14:anchorId="021E13FA" wp14:editId="56F1017C">
+          <wp:inline distT="114300" distB="114300" distL="114300" distR="114300" wp14:anchorId="514F7DDF" wp14:editId="719CAAC7">
             <wp:extent cx="4857750" cy="485775"/>
             <wp:effectExtent l="0" t="0" r="0" b="0"/>
-            <wp:docPr id="24" name="image24.png"/>
+            <wp:docPr id="23" name="image24.png"/>
             <wp:cNvGraphicFramePr/>
             <a:graphic xmlns:a="http://schemas.openxmlformats.org/drawingml/2006/main">
               <a:graphicData uri="http://schemas.openxmlformats.org/drawingml/2006/picture">
@@ -3007,16 +3005,16 @@
           <w:noProof/>
         </w:rPr>
         <w:drawing>
-          <wp:inline distT="114300" distB="114300" distL="114300" distR="114300" wp14:anchorId="76D2DD91" wp14:editId="128B0D9F">
+          <wp:inline distT="114300" distB="114300" distL="114300" distR="114300" wp14:anchorId="22507B2C" wp14:editId="04920999">
             <wp:extent cx="3118547" cy="720492"/>
             <wp:effectExtent l="0" t="0" r="0" b="0"/>
-            <wp:docPr id="33" name="image10.png"/>
+            <wp:docPr id="40" name="image14.png"/>
             <wp:cNvGraphicFramePr/>
             <a:graphic xmlns:a="http://schemas.openxmlformats.org/drawingml/2006/main">
               <a:graphicData uri="http://schemas.openxmlformats.org/drawingml/2006/picture">
                 <pic:pic xmlns:pic="http://schemas.openxmlformats.org/drawingml/2006/picture">
                   <pic:nvPicPr>
-                    <pic:cNvPr id="0" name="image10.png"/>
+                    <pic:cNvPr id="0" name="image14.png"/>
                     <pic:cNvPicPr preferRelativeResize="0"/>
                   </pic:nvPicPr>
                   <pic:blipFill>
@@ -3078,16 +3076,16 @@
           <w:noProof/>
         </w:rPr>
         <w:drawing>
-          <wp:inline distT="114300" distB="114300" distL="114300" distR="114300" wp14:anchorId="7B964FAB" wp14:editId="507B5B31">
+          <wp:inline distT="114300" distB="114300" distL="114300" distR="114300" wp14:anchorId="7186F86A" wp14:editId="61F4DF6F">
             <wp:extent cx="5906453" cy="1393657"/>
             <wp:effectExtent l="0" t="0" r="0" b="0"/>
-            <wp:docPr id="42" name="image20.png"/>
+            <wp:docPr id="32" name="image6.png"/>
             <wp:cNvGraphicFramePr/>
             <a:graphic xmlns:a="http://schemas.openxmlformats.org/drawingml/2006/main">
               <a:graphicData uri="http://schemas.openxmlformats.org/drawingml/2006/picture">
                 <pic:pic xmlns:pic="http://schemas.openxmlformats.org/drawingml/2006/picture">
                   <pic:nvPicPr>
-                    <pic:cNvPr id="0" name="image20.png"/>
+                    <pic:cNvPr id="0" name="image6.png"/>
                     <pic:cNvPicPr preferRelativeResize="0"/>
                   </pic:nvPicPr>
                   <pic:blipFill>
@@ -3120,21 +3118,28 @@
           <w:tab w:val="left" w:pos="8233"/>
         </w:tabs>
       </w:pPr>
+    </w:p>
+    <w:p>
+      <w:pPr>
+        <w:tabs>
+          <w:tab w:val="left" w:pos="8233"/>
+        </w:tabs>
+      </w:pPr>
       <w:r>
         <w:rPr>
           <w:noProof/>
         </w:rPr>
         <w:drawing>
-          <wp:inline distT="114300" distB="114300" distL="114300" distR="114300" wp14:anchorId="27663B3F" wp14:editId="17FBAE90">
+          <wp:inline distT="114300" distB="114300" distL="114300" distR="114300" wp14:anchorId="0A2C98F1" wp14:editId="6BF41370">
             <wp:extent cx="5925503" cy="1367424"/>
             <wp:effectExtent l="0" t="0" r="0" b="0"/>
-            <wp:docPr id="25" name="image22.png"/>
+            <wp:docPr id="25" name="image27.png"/>
             <wp:cNvGraphicFramePr/>
             <a:graphic xmlns:a="http://schemas.openxmlformats.org/drawingml/2006/main">
               <a:graphicData uri="http://schemas.openxmlformats.org/drawingml/2006/picture">
                 <pic:pic xmlns:pic="http://schemas.openxmlformats.org/drawingml/2006/picture">
                   <pic:nvPicPr>
-                    <pic:cNvPr id="0" name="image22.png"/>
+                    <pic:cNvPr id="0" name="image27.png"/>
                     <pic:cNvPicPr preferRelativeResize="0"/>
                   </pic:nvPicPr>
                   <pic:blipFill>
@@ -3206,16 +3211,16 @@
           <w:noProof/>
         </w:rPr>
         <w:drawing>
-          <wp:inline distT="114300" distB="114300" distL="114300" distR="114300" wp14:anchorId="2D649983" wp14:editId="07621035">
+          <wp:inline distT="114300" distB="114300" distL="114300" distR="114300" wp14:anchorId="0D9AB13E" wp14:editId="028E4D40">
             <wp:extent cx="3839528" cy="1209589"/>
             <wp:effectExtent l="0" t="0" r="0" b="0"/>
-            <wp:docPr id="43" name="image19.png"/>
+            <wp:docPr id="49" name="image21.png"/>
             <wp:cNvGraphicFramePr/>
             <a:graphic xmlns:a="http://schemas.openxmlformats.org/drawingml/2006/main">
               <a:graphicData uri="http://schemas.openxmlformats.org/drawingml/2006/picture">
                 <pic:pic xmlns:pic="http://schemas.openxmlformats.org/drawingml/2006/picture">
                   <pic:nvPicPr>
-                    <pic:cNvPr id="0" name="image19.png"/>
+                    <pic:cNvPr id="0" name="image21.png"/>
                     <pic:cNvPicPr preferRelativeResize="0"/>
                   </pic:nvPicPr>
                   <pic:blipFill>
@@ -3248,7 +3253,22 @@
           <w:tab w:val="left" w:pos="8233"/>
         </w:tabs>
       </w:pPr>
-      <w:r>
+    </w:p>
+    <w:p>
+      <w:pPr>
+        <w:tabs>
+          <w:tab w:val="left" w:pos="8233"/>
+        </w:tabs>
+      </w:pPr>
+    </w:p>
+    <w:p>
+      <w:pPr>
+        <w:tabs>
+          <w:tab w:val="left" w:pos="8233"/>
+        </w:tabs>
+      </w:pPr>
+      <w:r>
+        <w:lastRenderedPageBreak/>
         <w:t>router2</w:t>
       </w:r>
     </w:p>
@@ -3262,18 +3282,17 @@
         <w:rPr>
           <w:noProof/>
         </w:rPr>
-        <w:lastRenderedPageBreak/>
         <w:drawing>
-          <wp:inline distT="114300" distB="114300" distL="114300" distR="114300" wp14:anchorId="58147E05" wp14:editId="25336B92">
+          <wp:inline distT="114300" distB="114300" distL="114300" distR="114300" wp14:anchorId="28364CCB" wp14:editId="462CD899">
             <wp:extent cx="3839528" cy="1203297"/>
             <wp:effectExtent l="0" t="0" r="0" b="0"/>
-            <wp:docPr id="21" name="image14.png"/>
+            <wp:docPr id="21" name="image10.png"/>
             <wp:cNvGraphicFramePr/>
             <a:graphic xmlns:a="http://schemas.openxmlformats.org/drawingml/2006/main">
               <a:graphicData uri="http://schemas.openxmlformats.org/drawingml/2006/picture">
                 <pic:pic xmlns:pic="http://schemas.openxmlformats.org/drawingml/2006/picture">
                   <pic:nvPicPr>
-                    <pic:cNvPr id="0" name="image14.png"/>
+                    <pic:cNvPr id="0" name="image10.png"/>
                     <pic:cNvPicPr preferRelativeResize="0"/>
                   </pic:nvPicPr>
                   <pic:blipFill>
@@ -3306,6 +3325,13 @@
           <w:tab w:val="left" w:pos="8233"/>
         </w:tabs>
       </w:pPr>
+    </w:p>
+    <w:p>
+      <w:pPr>
+        <w:tabs>
+          <w:tab w:val="left" w:pos="8233"/>
+        </w:tabs>
+      </w:pPr>
       <w:r>
         <w:t>Так как router3 одновременно подключен ко всем подсетям, его пакеты будут идти сразу же в нужную сеть и приниматься из любой сети на предназначенный для неё интерфейс. Его таблица маршрутизации в дополнении не нуждается.</w:t>
       </w:r>
@@ -3314,7 +3340,7 @@
           <w:noProof/>
         </w:rPr>
         <w:drawing>
-          <wp:anchor distT="114300" distB="114300" distL="114300" distR="114300" simplePos="0" relativeHeight="251658240" behindDoc="0" locked="0" layoutInCell="1" hidden="0" allowOverlap="1" wp14:anchorId="40B28D24" wp14:editId="1CDD7466">
+          <wp:anchor distT="114300" distB="114300" distL="114300" distR="114300" simplePos="0" relativeHeight="251658240" behindDoc="0" locked="0" layoutInCell="1" hidden="0" allowOverlap="1" wp14:anchorId="417E2FB0" wp14:editId="20F83F11">
             <wp:simplePos x="0" y="0"/>
             <wp:positionH relativeFrom="column">
               <wp:posOffset>2171700</wp:posOffset>
@@ -3325,13 +3351,13 @@
             <wp:extent cx="3610928" cy="1178501"/>
             <wp:effectExtent l="0" t="0" r="0" b="0"/>
             <wp:wrapSquare wrapText="bothSides" distT="114300" distB="114300" distL="114300" distR="114300"/>
-            <wp:docPr id="32" name="image3.png"/>
+            <wp:docPr id="29" name="image2.png"/>
             <wp:cNvGraphicFramePr/>
             <a:graphic xmlns:a="http://schemas.openxmlformats.org/drawingml/2006/main">
               <a:graphicData uri="http://schemas.openxmlformats.org/drawingml/2006/picture">
                 <pic:pic xmlns:pic="http://schemas.openxmlformats.org/drawingml/2006/picture">
                   <pic:nvPicPr>
-                    <pic:cNvPr id="0" name="image3.png"/>
+                    <pic:cNvPr id="0" name="image2.png"/>
                     <pic:cNvPicPr preferRelativeResize="0"/>
                   </pic:nvPicPr>
                   <pic:blipFill>
@@ -3386,16 +3412,16 @@
           <w:noProof/>
         </w:rPr>
         <w:drawing>
-          <wp:inline distT="114300" distB="114300" distL="114300" distR="114300" wp14:anchorId="76C72A1E" wp14:editId="51A7C286">
+          <wp:inline distT="114300" distB="114300" distL="114300" distR="114300" wp14:anchorId="6E9837A1" wp14:editId="609B0E20">
             <wp:extent cx="5939480" cy="1079500"/>
             <wp:effectExtent l="0" t="0" r="0" b="0"/>
-            <wp:docPr id="39" name="image16.png"/>
+            <wp:docPr id="46" name="image11.png"/>
             <wp:cNvGraphicFramePr/>
             <a:graphic xmlns:a="http://schemas.openxmlformats.org/drawingml/2006/main">
               <a:graphicData uri="http://schemas.openxmlformats.org/drawingml/2006/picture">
                 <pic:pic xmlns:pic="http://schemas.openxmlformats.org/drawingml/2006/picture">
                   <pic:nvPicPr>
-                    <pic:cNvPr id="0" name="image16.png"/>
+                    <pic:cNvPr id="0" name="image11.png"/>
                     <pic:cNvPicPr preferRelativeResize="0"/>
                   </pic:nvPicPr>
                   <pic:blipFill>
@@ -3443,16 +3469,16 @@
           <w:noProof/>
         </w:rPr>
         <w:drawing>
-          <wp:inline distT="114300" distB="114300" distL="114300" distR="114300" wp14:anchorId="2BDE71D0" wp14:editId="0FC0F7F5">
+          <wp:inline distT="114300" distB="114300" distL="114300" distR="114300" wp14:anchorId="3779DE88" wp14:editId="595AD960">
             <wp:extent cx="5877878" cy="1069565"/>
             <wp:effectExtent l="0" t="0" r="0" b="0"/>
-            <wp:docPr id="44" name="image18.png"/>
+            <wp:docPr id="50" name="image22.png"/>
             <wp:cNvGraphicFramePr/>
             <a:graphic xmlns:a="http://schemas.openxmlformats.org/drawingml/2006/main">
               <a:graphicData uri="http://schemas.openxmlformats.org/drawingml/2006/picture">
                 <pic:pic xmlns:pic="http://schemas.openxmlformats.org/drawingml/2006/picture">
                   <pic:nvPicPr>
-                    <pic:cNvPr id="0" name="image18.png"/>
+                    <pic:cNvPr id="0" name="image22.png"/>
                     <pic:cNvPicPr preferRelativeResize="0"/>
                   </pic:nvPicPr>
                   <pic:blipFill>
@@ -3514,16 +3540,16 @@
           <w:noProof/>
         </w:rPr>
         <w:drawing>
-          <wp:inline distT="114300" distB="114300" distL="114300" distR="114300" wp14:anchorId="78F518BD" wp14:editId="6DC30757">
+          <wp:inline distT="114300" distB="114300" distL="114300" distR="114300" wp14:anchorId="0D522D24" wp14:editId="249A7BD2">
             <wp:extent cx="5477117" cy="789176"/>
             <wp:effectExtent l="0" t="0" r="0" b="0"/>
-            <wp:docPr id="40" name="image21.png"/>
+            <wp:docPr id="47" name="image28.png"/>
             <wp:cNvGraphicFramePr/>
             <a:graphic xmlns:a="http://schemas.openxmlformats.org/drawingml/2006/main">
               <a:graphicData uri="http://schemas.openxmlformats.org/drawingml/2006/picture">
                 <pic:pic xmlns:pic="http://schemas.openxmlformats.org/drawingml/2006/picture">
                   <pic:nvPicPr>
-                    <pic:cNvPr id="0" name="image21.png"/>
+                    <pic:cNvPr id="0" name="image28.png"/>
                     <pic:cNvPicPr preferRelativeResize="0"/>
                   </pic:nvPicPr>
                   <pic:blipFill>
@@ -3580,6 +3606,13 @@
           <w:tab w:val="left" w:pos="8233"/>
         </w:tabs>
       </w:pPr>
+    </w:p>
+    <w:p>
+      <w:pPr>
+        <w:tabs>
+          <w:tab w:val="left" w:pos="8233"/>
+        </w:tabs>
+      </w:pPr>
       <w:r>
         <w:t>От eth0 astra1 к ether2 router1 (начало):</w:t>
       </w:r>
@@ -3594,17 +3627,18 @@
         <w:rPr>
           <w:noProof/>
         </w:rPr>
+        <w:lastRenderedPageBreak/>
         <w:drawing>
-          <wp:inline distT="114300" distB="114300" distL="114300" distR="114300" wp14:anchorId="6DFD7808" wp14:editId="2FF2CC9C">
+          <wp:inline distT="114300" distB="114300" distL="114300" distR="114300" wp14:anchorId="558CF48A" wp14:editId="1B8E3664">
             <wp:extent cx="5939480" cy="622300"/>
             <wp:effectExtent l="0" t="0" r="0" b="0"/>
-            <wp:docPr id="23" name="image11.png"/>
+            <wp:docPr id="34" name="image4.png"/>
             <wp:cNvGraphicFramePr/>
             <a:graphic xmlns:a="http://schemas.openxmlformats.org/drawingml/2006/main">
               <a:graphicData uri="http://schemas.openxmlformats.org/drawingml/2006/picture">
                 <pic:pic xmlns:pic="http://schemas.openxmlformats.org/drawingml/2006/picture">
                   <pic:nvPicPr>
-                    <pic:cNvPr id="0" name="image11.png"/>
+                    <pic:cNvPr id="0" name="image4.png"/>
                     <pic:cNvPicPr preferRelativeResize="0"/>
                   </pic:nvPicPr>
                   <pic:blipFill>
@@ -3659,16 +3693,16 @@
           <w:noProof/>
         </w:rPr>
         <w:drawing>
-          <wp:inline distT="114300" distB="114300" distL="114300" distR="114300" wp14:anchorId="10A04056" wp14:editId="6ED0D78A">
+          <wp:inline distT="114300" distB="114300" distL="114300" distR="114300" wp14:anchorId="39C94F27" wp14:editId="7AEE672D">
             <wp:extent cx="5939480" cy="622300"/>
             <wp:effectExtent l="0" t="0" r="0" b="0"/>
-            <wp:docPr id="28" name="image12.png"/>
+            <wp:docPr id="37" name="image17.png"/>
             <wp:cNvGraphicFramePr/>
             <a:graphic xmlns:a="http://schemas.openxmlformats.org/drawingml/2006/main">
               <a:graphicData uri="http://schemas.openxmlformats.org/drawingml/2006/picture">
                 <pic:pic xmlns:pic="http://schemas.openxmlformats.org/drawingml/2006/picture">
                   <pic:nvPicPr>
-                    <pic:cNvPr id="0" name="image12.png"/>
+                    <pic:cNvPr id="0" name="image17.png"/>
                     <pic:cNvPicPr preferRelativeResize="0"/>
                   </pic:nvPicPr>
                   <pic:blipFill>
@@ -3723,16 +3757,16 @@
           <w:noProof/>
         </w:rPr>
         <w:drawing>
-          <wp:inline distT="114300" distB="114300" distL="114300" distR="114300" wp14:anchorId="5CE9C117" wp14:editId="0EA18838">
+          <wp:inline distT="114300" distB="114300" distL="114300" distR="114300" wp14:anchorId="26F92BA6" wp14:editId="400C5459">
             <wp:extent cx="5939480" cy="571500"/>
             <wp:effectExtent l="0" t="0" r="0" b="0"/>
-            <wp:docPr id="34" name="image6.png"/>
+            <wp:docPr id="30" name="image15.png"/>
             <wp:cNvGraphicFramePr/>
             <a:graphic xmlns:a="http://schemas.openxmlformats.org/drawingml/2006/main">
               <a:graphicData uri="http://schemas.openxmlformats.org/drawingml/2006/picture">
                 <pic:pic xmlns:pic="http://schemas.openxmlformats.org/drawingml/2006/picture">
                   <pic:nvPicPr>
-                    <pic:cNvPr id="0" name="image6.png"/>
+                    <pic:cNvPr id="0" name="image15.png"/>
                     <pic:cNvPicPr preferRelativeResize="0"/>
                   </pic:nvPicPr>
                   <pic:blipFill>
@@ -3787,16 +3821,16 @@
           <w:noProof/>
         </w:rPr>
         <w:drawing>
-          <wp:inline distT="114300" distB="114300" distL="114300" distR="114300" wp14:anchorId="65F37F4B" wp14:editId="49674DDE">
+          <wp:inline distT="114300" distB="114300" distL="114300" distR="114300" wp14:anchorId="340CBA64" wp14:editId="675762EC">
             <wp:extent cx="5939480" cy="596900"/>
             <wp:effectExtent l="0" t="0" r="0" b="0"/>
-            <wp:docPr id="20" name="image25.png"/>
+            <wp:docPr id="33" name="image8.png"/>
             <wp:cNvGraphicFramePr/>
             <a:graphic xmlns:a="http://schemas.openxmlformats.org/drawingml/2006/main">
               <a:graphicData uri="http://schemas.openxmlformats.org/drawingml/2006/picture">
                 <pic:pic xmlns:pic="http://schemas.openxmlformats.org/drawingml/2006/picture">
                   <pic:nvPicPr>
-                    <pic:cNvPr id="0" name="image25.png"/>
+                    <pic:cNvPr id="0" name="image8.png"/>
                     <pic:cNvPicPr preferRelativeResize="0"/>
                   </pic:nvPicPr>
                   <pic:blipFill>
@@ -3851,16 +3885,16 @@
           <w:noProof/>
         </w:rPr>
         <w:drawing>
-          <wp:inline distT="114300" distB="114300" distL="114300" distR="114300" wp14:anchorId="1B230D86" wp14:editId="2ACA9949">
+          <wp:inline distT="114300" distB="114300" distL="114300" distR="114300" wp14:anchorId="1E7AD459" wp14:editId="69312149">
             <wp:extent cx="5939480" cy="584200"/>
             <wp:effectExtent l="0" t="0" r="0" b="0"/>
-            <wp:docPr id="27" name="image23.png"/>
+            <wp:docPr id="26" name="image3.png"/>
             <wp:cNvGraphicFramePr/>
             <a:graphic xmlns:a="http://schemas.openxmlformats.org/drawingml/2006/main">
               <a:graphicData uri="http://schemas.openxmlformats.org/drawingml/2006/picture">
                 <pic:pic xmlns:pic="http://schemas.openxmlformats.org/drawingml/2006/picture">
                   <pic:nvPicPr>
-                    <pic:cNvPr id="0" name="image23.png"/>
+                    <pic:cNvPr id="0" name="image3.png"/>
                     <pic:cNvPicPr preferRelativeResize="0"/>
                   </pic:nvPicPr>
                   <pic:blipFill>
@@ -3901,7 +3935,568 @@
         </w:tabs>
       </w:pPr>
       <w:r>
-        <w:t>6. Настроим маршрутизацию по IPv6: разница между маршрутизацией IPv4 отличается в команде route -6 (а не route) на astralinux и ipv6 route (а не ip route) на MikroTik.</w:t>
+        <w:t>Удалим новые записи из таблиц маршрутизации, так как больше они не пригодятся.</w:t>
+      </w:r>
+    </w:p>
+    <w:p>
+      <w:pPr>
+        <w:tabs>
+          <w:tab w:val="left" w:pos="8233"/>
+        </w:tabs>
+      </w:pPr>
+    </w:p>
+    <w:p>
+      <w:pPr>
+        <w:tabs>
+          <w:tab w:val="left" w:pos="8233"/>
+        </w:tabs>
+      </w:pPr>
+      <w:r>
+        <w:t xml:space="preserve">6. Настроим маршрутизацию по IPv6: разница между маршрутизацией IPv4 отличается в команде </w:t>
+      </w:r>
+      <w:r>
+        <w:rPr>
+          <w:b/>
+        </w:rPr>
+        <w:t>route -6</w:t>
+      </w:r>
+      <w:r>
+        <w:t xml:space="preserve"> (а не route) на astralinux и </w:t>
+      </w:r>
+      <w:r>
+        <w:rPr>
+          <w:b/>
+        </w:rPr>
+        <w:t>ipv6 route</w:t>
+      </w:r>
+      <w:r>
+        <w:t xml:space="preserve"> (а не ip route) на MikroTik. Мне выделен префикс </w:t>
+      </w:r>
+      <w:r>
+        <w:rPr>
+          <w:b/>
+        </w:rPr>
+        <w:t>fd00:2003:4::/64</w:t>
+      </w:r>
+      <w:r>
+        <w:t xml:space="preserve">, вмещающий в себя 18446744073709551616 адресов. </w:t>
+      </w:r>
+    </w:p>
+    <w:p>
+      <w:pPr>
+        <w:tabs>
+          <w:tab w:val="left" w:pos="8233"/>
+        </w:tabs>
+      </w:pPr>
+    </w:p>
+    <w:p>
+      <w:pPr>
+        <w:tabs>
+          <w:tab w:val="left" w:pos="8233"/>
+        </w:tabs>
+      </w:pPr>
+      <w:r>
+        <w:t>Маска</w:t>
+      </w:r>
+      <w:r>
+        <w:rPr>
+          <w:b/>
+        </w:rPr>
+        <w:t xml:space="preserve"> /64</w:t>
+      </w:r>
+      <w:r>
+        <w:t xml:space="preserve"> говорит о том, что для префикса уже выделено 64 бита, то есть пул адресов с </w:t>
+      </w:r>
+      <w:r>
+        <w:rPr>
+          <w:b/>
+        </w:rPr>
+        <w:t>fd00:2003:0004:0000:</w:t>
+      </w:r>
+      <w:r>
+        <w:t xml:space="preserve">0000:0000:0000:0000 по </w:t>
+      </w:r>
+      <w:r>
+        <w:rPr>
+          <w:b/>
+        </w:rPr>
+        <w:t>fd00:2003:0004:0000:</w:t>
+      </w:r>
+      <w:r>
+        <w:t xml:space="preserve">ffff:ffff:ffff:ffff и четвёртый октет мы в данном случае модифицировать не можем - в маске указано, что он является частью выделенного нами пространства, соответственно даже префикс </w:t>
+      </w:r>
+      <w:r>
+        <w:rPr>
+          <w:b/>
+        </w:rPr>
+        <w:t>fd00:2003:0004:0001::/64</w:t>
+      </w:r>
+      <w:r>
+        <w:t xml:space="preserve"> уже не будет принадлежать нам.</w:t>
+      </w:r>
+    </w:p>
+    <w:p>
+      <w:pPr>
+        <w:tabs>
+          <w:tab w:val="left" w:pos="8233"/>
+        </w:tabs>
+      </w:pPr>
+    </w:p>
+    <w:p>
+      <w:pPr>
+        <w:tabs>
+          <w:tab w:val="left" w:pos="8233"/>
+        </w:tabs>
+      </w:pPr>
+      <w:r>
+        <w:t>Обозначим четвёртый октет (fd00:2003:0004:</w:t>
+      </w:r>
+      <w:r>
+        <w:rPr>
+          <w:b/>
+        </w:rPr>
+        <w:t>0000</w:t>
+      </w:r>
+      <w:r>
+        <w:t>:0000:0000:0000:0000) как целевой, так как все последующие будут отвечать за адрес устройств (интерфейсов). Фиксируем в нём номера наших подсетей (0/1/2/3). Префиксы видоизменятся до fd00:2003:4:</w:t>
+      </w:r>
+      <w:r>
+        <w:rPr>
+          <w:b/>
+        </w:rPr>
+        <w:t>0</w:t>
+      </w:r>
+      <w:r>
+        <w:t>::</w:t>
+      </w:r>
+      <w:r>
+        <w:rPr>
+          <w:b/>
+        </w:rPr>
+        <w:t>/64</w:t>
+      </w:r>
+      <w:r>
+        <w:t>, fd00:2003:4:</w:t>
+      </w:r>
+      <w:r>
+        <w:rPr>
+          <w:b/>
+        </w:rPr>
+        <w:t>1</w:t>
+      </w:r>
+      <w:r>
+        <w:t>::</w:t>
+      </w:r>
+      <w:r>
+        <w:rPr>
+          <w:b/>
+        </w:rPr>
+        <w:t>/64</w:t>
+      </w:r>
+      <w:r>
+        <w:t>, fd00:2003:4:</w:t>
+      </w:r>
+      <w:r>
+        <w:rPr>
+          <w:b/>
+        </w:rPr>
+        <w:t>2</w:t>
+      </w:r>
+      <w:r>
+        <w:t>::/64 и fd00:2003:4:</w:t>
+      </w:r>
+      <w:r>
+        <w:rPr>
+          <w:b/>
+        </w:rPr>
+        <w:t>3</w:t>
+      </w:r>
+      <w:r>
+        <w:t>::</w:t>
+      </w:r>
+      <w:r>
+        <w:rPr>
+          <w:b/>
+        </w:rPr>
+        <w:t>/64</w:t>
+      </w:r>
+      <w:r>
+        <w:t>.</w:t>
+      </w:r>
+    </w:p>
+    <w:p>
+      <w:pPr>
+        <w:tabs>
+          <w:tab w:val="left" w:pos="8233"/>
+        </w:tabs>
+      </w:pPr>
+    </w:p>
+    <w:p>
+      <w:pPr>
+        <w:tabs>
+          <w:tab w:val="left" w:pos="8233"/>
+        </w:tabs>
+      </w:pPr>
+      <w:r>
+        <w:t>Таким образом, выделенные мной префиксы для построения 4 подсетей:</w:t>
+      </w:r>
+    </w:p>
+    <w:p>
+      <w:pPr>
+        <w:tabs>
+          <w:tab w:val="left" w:pos="8233"/>
+        </w:tabs>
+      </w:pPr>
+      <w:r>
+        <w:rPr>
+          <w:noProof/>
+        </w:rPr>
+        <w:drawing>
+          <wp:anchor distT="114300" distB="114300" distL="114300" distR="114300" simplePos="0" relativeHeight="251659264" behindDoc="0" locked="0" layoutInCell="1" hidden="0" allowOverlap="1" wp14:anchorId="1CD6EE40" wp14:editId="7C7EC2F8">
+            <wp:simplePos x="0" y="0"/>
+            <wp:positionH relativeFrom="column">
+              <wp:posOffset>1</wp:posOffset>
+            </wp:positionH>
+            <wp:positionV relativeFrom="paragraph">
+              <wp:posOffset>188173</wp:posOffset>
+            </wp:positionV>
+            <wp:extent cx="2877503" cy="1031027"/>
+            <wp:effectExtent l="0" t="0" r="0" b="0"/>
+            <wp:wrapSquare wrapText="bothSides" distT="114300" distB="114300" distL="114300" distR="114300"/>
+            <wp:docPr id="24" name="image26.png"/>
+            <wp:cNvGraphicFramePr/>
+            <a:graphic xmlns:a="http://schemas.openxmlformats.org/drawingml/2006/main">
+              <a:graphicData uri="http://schemas.openxmlformats.org/drawingml/2006/picture">
+                <pic:pic xmlns:pic="http://schemas.openxmlformats.org/drawingml/2006/picture">
+                  <pic:nvPicPr>
+                    <pic:cNvPr id="0" name="image26.png"/>
+                    <pic:cNvPicPr preferRelativeResize="0"/>
+                  </pic:nvPicPr>
+                  <pic:blipFill>
+                    <a:blip r:embed="rId32"/>
+                    <a:srcRect/>
+                    <a:stretch>
+                      <a:fillRect/>
+                    </a:stretch>
+                  </pic:blipFill>
+                  <pic:spPr>
+                    <a:xfrm>
+                      <a:off x="0" y="0"/>
+                      <a:ext cx="2877503" cy="1031027"/>
+                    </a:xfrm>
+                    <a:prstGeom prst="rect">
+                      <a:avLst/>
+                    </a:prstGeom>
+                    <a:ln/>
+                  </pic:spPr>
+                </pic:pic>
+              </a:graphicData>
+            </a:graphic>
+          </wp:anchor>
+        </w:drawing>
+      </w:r>
+    </w:p>
+    <w:p>
+      <w:pPr>
+        <w:tabs>
+          <w:tab w:val="left" w:pos="8233"/>
+        </w:tabs>
+      </w:pPr>
+      <w:r>
+        <w:t>Добавим соответствующие префиксы на роутерах MikroTik и включим их распространение по своим подсетям vboxnet0/1/2/3). В подсети vboxnet0 префикс назначен на router1 (ether1), в vboxnet1 - также router1 (ether2), vboxnet2 - router3 (ether3), vboxnet3 - router2 (ether2).</w:t>
+      </w:r>
+    </w:p>
+    <w:p>
+      <w:pPr>
+        <w:tabs>
+          <w:tab w:val="left" w:pos="8233"/>
+        </w:tabs>
+      </w:pPr>
+    </w:p>
+    <w:p>
+      <w:pPr>
+        <w:tabs>
+          <w:tab w:val="left" w:pos="8233"/>
+        </w:tabs>
+      </w:pPr>
+      <w:r>
+        <w:t>router1</w:t>
+      </w:r>
+    </w:p>
+    <w:p>
+      <w:pPr>
+        <w:tabs>
+          <w:tab w:val="left" w:pos="8233"/>
+        </w:tabs>
+      </w:pPr>
+      <w:r>
+        <w:rPr>
+          <w:noProof/>
+        </w:rPr>
+        <w:drawing>
+          <wp:inline distT="114300" distB="114300" distL="114300" distR="114300" wp14:anchorId="260AAD5D" wp14:editId="02A999A3">
+            <wp:extent cx="5687378" cy="1545179"/>
+            <wp:effectExtent l="0" t="0" r="0" b="0"/>
+            <wp:docPr id="20" name="image25.png"/>
+            <wp:cNvGraphicFramePr/>
+            <a:graphic xmlns:a="http://schemas.openxmlformats.org/drawingml/2006/main">
+              <a:graphicData uri="http://schemas.openxmlformats.org/drawingml/2006/picture">
+                <pic:pic xmlns:pic="http://schemas.openxmlformats.org/drawingml/2006/picture">
+                  <pic:nvPicPr>
+                    <pic:cNvPr id="0" name="image25.png"/>
+                    <pic:cNvPicPr preferRelativeResize="0"/>
+                  </pic:nvPicPr>
+                  <pic:blipFill>
+                    <a:blip r:embed="rId33"/>
+                    <a:srcRect/>
+                    <a:stretch>
+                      <a:fillRect/>
+                    </a:stretch>
+                  </pic:blipFill>
+                  <pic:spPr>
+                    <a:xfrm>
+                      <a:off x="0" y="0"/>
+                      <a:ext cx="5687378" cy="1545179"/>
+                    </a:xfrm>
+                    <a:prstGeom prst="rect">
+                      <a:avLst/>
+                    </a:prstGeom>
+                    <a:ln/>
+                  </pic:spPr>
+                </pic:pic>
+              </a:graphicData>
+            </a:graphic>
+          </wp:inline>
+        </w:drawing>
+      </w:r>
+    </w:p>
+    <w:p>
+      <w:pPr>
+        <w:tabs>
+          <w:tab w:val="left" w:pos="8233"/>
+        </w:tabs>
+      </w:pPr>
+      <w:r>
+        <w:t>router2</w:t>
+      </w:r>
+    </w:p>
+    <w:p>
+      <w:pPr>
+        <w:tabs>
+          <w:tab w:val="left" w:pos="8233"/>
+        </w:tabs>
+      </w:pPr>
+      <w:r>
+        <w:rPr>
+          <w:noProof/>
+        </w:rPr>
+        <w:drawing>
+          <wp:inline distT="114300" distB="114300" distL="114300" distR="114300" wp14:anchorId="3F77B551" wp14:editId="6E73B99E">
+            <wp:extent cx="5696903" cy="1165487"/>
+            <wp:effectExtent l="0" t="0" r="0" b="0"/>
+            <wp:docPr id="44" name="image16.png"/>
+            <wp:cNvGraphicFramePr/>
+            <a:graphic xmlns:a="http://schemas.openxmlformats.org/drawingml/2006/main">
+              <a:graphicData uri="http://schemas.openxmlformats.org/drawingml/2006/picture">
+                <pic:pic xmlns:pic="http://schemas.openxmlformats.org/drawingml/2006/picture">
+                  <pic:nvPicPr>
+                    <pic:cNvPr id="0" name="image16.png"/>
+                    <pic:cNvPicPr preferRelativeResize="0"/>
+                  </pic:nvPicPr>
+                  <pic:blipFill>
+                    <a:blip r:embed="rId34"/>
+                    <a:srcRect/>
+                    <a:stretch>
+                      <a:fillRect/>
+                    </a:stretch>
+                  </pic:blipFill>
+                  <pic:spPr>
+                    <a:xfrm>
+                      <a:off x="0" y="0"/>
+                      <a:ext cx="5696903" cy="1165487"/>
+                    </a:xfrm>
+                    <a:prstGeom prst="rect">
+                      <a:avLst/>
+                    </a:prstGeom>
+                    <a:ln/>
+                  </pic:spPr>
+                </pic:pic>
+              </a:graphicData>
+            </a:graphic>
+          </wp:inline>
+        </w:drawing>
+      </w:r>
+    </w:p>
+    <w:p>
+      <w:pPr>
+        <w:tabs>
+          <w:tab w:val="left" w:pos="8233"/>
+        </w:tabs>
+      </w:pPr>
+      <w:r>
+        <w:t>router3</w:t>
+      </w:r>
+    </w:p>
+    <w:p>
+      <w:pPr>
+        <w:tabs>
+          <w:tab w:val="left" w:pos="8233"/>
+        </w:tabs>
+      </w:pPr>
+      <w:r>
+        <w:rPr>
+          <w:noProof/>
+        </w:rPr>
+        <w:drawing>
+          <wp:inline distT="114300" distB="114300" distL="114300" distR="114300" wp14:anchorId="68A4E765" wp14:editId="194DF76B">
+            <wp:extent cx="5706428" cy="1421929"/>
+            <wp:effectExtent l="0" t="0" r="0" b="0"/>
+            <wp:docPr id="27" name="image29.png"/>
+            <wp:cNvGraphicFramePr/>
+            <a:graphic xmlns:a="http://schemas.openxmlformats.org/drawingml/2006/main">
+              <a:graphicData uri="http://schemas.openxmlformats.org/drawingml/2006/picture">
+                <pic:pic xmlns:pic="http://schemas.openxmlformats.org/drawingml/2006/picture">
+                  <pic:nvPicPr>
+                    <pic:cNvPr id="0" name="image29.png"/>
+                    <pic:cNvPicPr preferRelativeResize="0"/>
+                  </pic:nvPicPr>
+                  <pic:blipFill>
+                    <a:blip r:embed="rId35"/>
+                    <a:srcRect/>
+                    <a:stretch>
+                      <a:fillRect/>
+                    </a:stretch>
+                  </pic:blipFill>
+                  <pic:spPr>
+                    <a:xfrm>
+                      <a:off x="0" y="0"/>
+                      <a:ext cx="5706428" cy="1421929"/>
+                    </a:xfrm>
+                    <a:prstGeom prst="rect">
+                      <a:avLst/>
+                    </a:prstGeom>
+                    <a:ln/>
+                  </pic:spPr>
+                </pic:pic>
+              </a:graphicData>
+            </a:graphic>
+          </wp:inline>
+        </w:drawing>
+      </w:r>
+    </w:p>
+    <w:p>
+      <w:pPr>
+        <w:tabs>
+          <w:tab w:val="left" w:pos="8233"/>
+        </w:tabs>
+      </w:pPr>
+      <w:r>
+        <w:t>astra1</w:t>
+      </w:r>
+    </w:p>
+    <w:p>
+      <w:pPr>
+        <w:tabs>
+          <w:tab w:val="left" w:pos="8233"/>
+        </w:tabs>
+      </w:pPr>
+      <w:r>
+        <w:rPr>
+          <w:noProof/>
+        </w:rPr>
+        <w:drawing>
+          <wp:inline distT="114300" distB="114300" distL="114300" distR="114300" wp14:anchorId="5F1982A9" wp14:editId="70B66F79">
+            <wp:extent cx="5580775" cy="2413040"/>
+            <wp:effectExtent l="0" t="0" r="0" b="0"/>
+            <wp:docPr id="36" name="image23.png"/>
+            <wp:cNvGraphicFramePr/>
+            <a:graphic xmlns:a="http://schemas.openxmlformats.org/drawingml/2006/main">
+              <a:graphicData uri="http://schemas.openxmlformats.org/drawingml/2006/picture">
+                <pic:pic xmlns:pic="http://schemas.openxmlformats.org/drawingml/2006/picture">
+                  <pic:nvPicPr>
+                    <pic:cNvPr id="0" name="image23.png"/>
+                    <pic:cNvPicPr preferRelativeResize="0"/>
+                  </pic:nvPicPr>
+                  <pic:blipFill>
+                    <a:blip r:embed="rId36"/>
+                    <a:srcRect/>
+                    <a:stretch>
+                      <a:fillRect/>
+                    </a:stretch>
+                  </pic:blipFill>
+                  <pic:spPr>
+                    <a:xfrm>
+                      <a:off x="0" y="0"/>
+                      <a:ext cx="5580775" cy="2413040"/>
+                    </a:xfrm>
+                    <a:prstGeom prst="rect">
+                      <a:avLst/>
+                    </a:prstGeom>
+                    <a:ln/>
+                  </pic:spPr>
+                </pic:pic>
+              </a:graphicData>
+            </a:graphic>
+          </wp:inline>
+        </w:drawing>
+      </w:r>
+    </w:p>
+    <w:p>
+      <w:pPr>
+        <w:tabs>
+          <w:tab w:val="left" w:pos="8233"/>
+        </w:tabs>
+      </w:pPr>
+      <w:r>
+        <w:t>astra2</w:t>
+      </w:r>
+    </w:p>
+    <w:p>
+      <w:pPr>
+        <w:tabs>
+          <w:tab w:val="left" w:pos="8233"/>
+        </w:tabs>
+      </w:pPr>
+      <w:r>
+        <w:rPr>
+          <w:noProof/>
+        </w:rPr>
+        <w:lastRenderedPageBreak/>
+        <w:drawing>
+          <wp:inline distT="114300" distB="114300" distL="114300" distR="114300" wp14:anchorId="21DF6C3F" wp14:editId="35788CC0">
+            <wp:extent cx="5158154" cy="2415589"/>
+            <wp:effectExtent l="0" t="0" r="0" b="0"/>
+            <wp:docPr id="31" name="image1.png"/>
+            <wp:cNvGraphicFramePr/>
+            <a:graphic xmlns:a="http://schemas.openxmlformats.org/drawingml/2006/main">
+              <a:graphicData uri="http://schemas.openxmlformats.org/drawingml/2006/picture">
+                <pic:pic xmlns:pic="http://schemas.openxmlformats.org/drawingml/2006/picture">
+                  <pic:nvPicPr>
+                    <pic:cNvPr id="0" name="image1.png"/>
+                    <pic:cNvPicPr preferRelativeResize="0"/>
+                  </pic:nvPicPr>
+                  <pic:blipFill>
+                    <a:blip r:embed="rId37"/>
+                    <a:srcRect/>
+                    <a:stretch>
+                      <a:fillRect/>
+                    </a:stretch>
+                  </pic:blipFill>
+                  <pic:spPr>
+                    <a:xfrm>
+                      <a:off x="0" y="0"/>
+                      <a:ext cx="5162873" cy="2417799"/>
+                    </a:xfrm>
+                    <a:prstGeom prst="rect">
+                      <a:avLst/>
+                    </a:prstGeom>
+                    <a:ln/>
+                  </pic:spPr>
+                </pic:pic>
+              </a:graphicData>
+            </a:graphic>
+          </wp:inline>
+        </w:drawing>
       </w:r>
     </w:p>
     <w:p>
@@ -3919,7 +4514,7 @@
       </w:pPr>
     </w:p>
     <w:sectPr>
-      <w:footerReference w:type="default" r:id="rId32"/>
+      <w:footerReference w:type="default" r:id="rId38"/>
       <w:pgSz w:w="11906" w:h="16838"/>
       <w:pgMar w:top="1134" w:right="851" w:bottom="1134" w:left="1701" w:header="709" w:footer="709" w:gutter="0"/>
       <w:pgNumType w:start="1"/>
@@ -5457,7 +6052,7 @@
 
 <file path=customXml/item1.xml><?xml version="1.0" encoding="utf-8"?>
 <go:gDocsCustomXmlDataStorage xmlns:go="http://customooxmlschemas.google.com/" xmlns:r="http://schemas.openxmlformats.org/officeDocument/2006/relationships" uri="GoogleDocsCustomDataVersion1">
-  <go:docsCustomData xmlns:go="http://customooxmlschemas.google.com/" roundtripDataSignature="AMtx7mjTNanSFww5lddq8Pc/YAKRdIhvrA==">AMUW2mWdAjhgaI9HU25LhxOMP83w8KCT/YAcnz14ZfgmO9F9XEAOryWiZ8KWWbcW3opt9F5mv/NIy4aDaZ6lFeEz/7Zy1OSqY6dHnhtVXp9M+TWalLn37VzpAmXV7++zUr2I76NEXAJ9d7V9dW6fiJV4tz3rT5LXCkjZYBBYkJff4tANEPxD07drxqRsvk3FLRJselGQkXhi0FO4VFbr3cAgzB4I0EpfjAG8bGKHwU7791FATFhx9NhjU0E1PoUnQqIywHltl2iaBMLdUv7+hfkpagmK0dgpmvfND+xH3cXSGKRRHuyKeWg=</go:docsCustomData>
+  <go:docsCustomData xmlns:go="http://customooxmlschemas.google.com/" roundtripDataSignature="AMtx7mgLS1p+EY0Ln6t1AC9atM6GQAbeNw==">AMUW2mWBIb6IRQABDkkvomkwImo4384fYSZEx/jGEnbgteyQtcUHTlb2uZVbPWVLJVQ7X6aL5/yyBZNwahXXsQzXs217Wt6A0Ijtg8FxZodN/6bwGM7sooNjlHjMLVbmeMViwxI9KcJkvMjeD+8ZbpILtSF0J+IosTqjycI8lMelhHvgitSuhY2dIHe9f2ww+0cukiPaOJ6iDuRbiOlQBlou3RJieZnfpbzyNEs8SC5S94jifrKzJvZm2PbW4FqtNIwzRfBG7FlHd0vKNAcL3+ETX5/nz38Hgw==</go:docsCustomData>
 </go:gDocsCustomXmlDataStorage>
 </file>
 

</xml_diff>

<commit_message>
Add captured packages for IPv6 routing
</commit_message>
<xml_diff>
--- a/practice4/report_4.docx
+++ b/practice4/report_4.docx
@@ -1177,7 +1177,7 @@
     </w:p>
     <w:sdt>
       <w:sdtPr>
-        <w:id w:val="944509091"/>
+        <w:id w:val="1449667684"/>
         <w:docPartObj>
           <w:docPartGallery w:val="Table of Contents"/>
           <w:docPartUnique/>
@@ -1694,16 +1694,16 @@
           <w:szCs w:val="28"/>
         </w:rPr>
         <w:drawing>
-          <wp:inline distT="0" distB="0" distL="0" distR="0" wp14:anchorId="4580BF5F" wp14:editId="773A74ED">
+          <wp:inline distT="0" distB="0" distL="0" distR="0" wp14:anchorId="426B6019" wp14:editId="2C526A9C">
             <wp:extent cx="4192638" cy="3777238"/>
             <wp:effectExtent l="0" t="0" r="0" b="0"/>
-            <wp:docPr id="42" name="image30.png"/>
+            <wp:docPr id="55" name="image42.png"/>
             <wp:cNvGraphicFramePr/>
             <a:graphic xmlns:a="http://schemas.openxmlformats.org/drawingml/2006/main">
               <a:graphicData uri="http://schemas.openxmlformats.org/drawingml/2006/picture">
                 <pic:pic xmlns:pic="http://schemas.openxmlformats.org/drawingml/2006/picture">
                   <pic:nvPicPr>
-                    <pic:cNvPr id="0" name="image30.png"/>
+                    <pic:cNvPr id="0" name="image42.png"/>
                     <pic:cNvPicPr preferRelativeResize="0"/>
                   </pic:nvPicPr>
                   <pic:blipFill>
@@ -1794,7 +1794,7 @@
       <w:sdt>
         <w:sdtPr>
           <w:tag w:val="goog_rdk_0"/>
-          <w:id w:val="-2008738578"/>
+          <w:id w:val="1051277281"/>
         </w:sdtPr>
         <w:sdtContent>
           <w:r>
@@ -2414,16 +2414,16 @@
           <w:noProof/>
         </w:rPr>
         <w:drawing>
-          <wp:inline distT="114300" distB="114300" distL="114300" distR="114300" wp14:anchorId="18A4AB00" wp14:editId="0040DF11">
+          <wp:inline distT="114300" distB="114300" distL="114300" distR="114300" wp14:anchorId="70D0C01B" wp14:editId="1366B90F">
             <wp:extent cx="4619625" cy="4216100"/>
             <wp:effectExtent l="0" t="0" r="0" b="0"/>
-            <wp:docPr id="28" name="image5.png"/>
+            <wp:docPr id="34" name="image6.png"/>
             <wp:cNvGraphicFramePr/>
             <a:graphic xmlns:a="http://schemas.openxmlformats.org/drawingml/2006/main">
               <a:graphicData uri="http://schemas.openxmlformats.org/drawingml/2006/picture">
                 <pic:pic xmlns:pic="http://schemas.openxmlformats.org/drawingml/2006/picture">
                   <pic:nvPicPr>
-                    <pic:cNvPr id="0" name="image5.png"/>
+                    <pic:cNvPr id="0" name="image6.png"/>
                     <pic:cNvPicPr preferRelativeResize="0"/>
                   </pic:nvPicPr>
                   <pic:blipFill>
@@ -2484,16 +2484,16 @@
           <w:noProof/>
         </w:rPr>
         <w:drawing>
-          <wp:inline distT="114300" distB="114300" distL="114300" distR="114300" wp14:anchorId="53BA4E44" wp14:editId="2D595E4C">
+          <wp:inline distT="114300" distB="114300" distL="114300" distR="114300" wp14:anchorId="66D621A1" wp14:editId="3FD50BA2">
             <wp:extent cx="2801303" cy="668285"/>
             <wp:effectExtent l="0" t="0" r="0" b="0"/>
-            <wp:docPr id="35" name="image7.png"/>
+            <wp:docPr id="45" name="image17.png"/>
             <wp:cNvGraphicFramePr/>
             <a:graphic xmlns:a="http://schemas.openxmlformats.org/drawingml/2006/main">
               <a:graphicData uri="http://schemas.openxmlformats.org/drawingml/2006/picture">
                 <pic:pic xmlns:pic="http://schemas.openxmlformats.org/drawingml/2006/picture">
                   <pic:nvPicPr>
-                    <pic:cNvPr id="0" name="image7.png"/>
+                    <pic:cNvPr id="0" name="image17.png"/>
                     <pic:cNvPicPr preferRelativeResize="0"/>
                   </pic:nvPicPr>
                   <pic:blipFill>
@@ -2527,16 +2527,16 @@
           <w:noProof/>
         </w:rPr>
         <w:drawing>
-          <wp:inline distT="114300" distB="114300" distL="114300" distR="114300" wp14:anchorId="5883586F" wp14:editId="41E47776">
+          <wp:inline distT="114300" distB="114300" distL="114300" distR="114300" wp14:anchorId="6B2C2023" wp14:editId="16D9DA33">
             <wp:extent cx="2972753" cy="669686"/>
             <wp:effectExtent l="0" t="0" r="0" b="0"/>
-            <wp:docPr id="43" name="image13.png"/>
+            <wp:docPr id="56" name="image27.png"/>
             <wp:cNvGraphicFramePr/>
             <a:graphic xmlns:a="http://schemas.openxmlformats.org/drawingml/2006/main">
               <a:graphicData uri="http://schemas.openxmlformats.org/drawingml/2006/picture">
                 <pic:pic xmlns:pic="http://schemas.openxmlformats.org/drawingml/2006/picture">
                   <pic:nvPicPr>
-                    <pic:cNvPr id="0" name="image13.png"/>
+                    <pic:cNvPr id="0" name="image27.png"/>
                     <pic:cNvPicPr preferRelativeResize="0"/>
                   </pic:nvPicPr>
                   <pic:blipFill>
@@ -2586,16 +2586,16 @@
           <w:noProof/>
         </w:rPr>
         <w:drawing>
-          <wp:inline distT="114300" distB="114300" distL="114300" distR="114300" wp14:anchorId="74C7BB3D" wp14:editId="2D66F70B">
+          <wp:inline distT="114300" distB="114300" distL="114300" distR="114300" wp14:anchorId="3E949731" wp14:editId="65790346">
             <wp:extent cx="3153728" cy="976359"/>
             <wp:effectExtent l="0" t="0" r="0" b="0"/>
-            <wp:docPr id="48" name="image18.png"/>
+            <wp:docPr id="61" name="image36.png"/>
             <wp:cNvGraphicFramePr/>
             <a:graphic xmlns:a="http://schemas.openxmlformats.org/drawingml/2006/main">
               <a:graphicData uri="http://schemas.openxmlformats.org/drawingml/2006/picture">
                 <pic:pic xmlns:pic="http://schemas.openxmlformats.org/drawingml/2006/picture">
                   <pic:nvPicPr>
-                    <pic:cNvPr id="0" name="image18.png"/>
+                    <pic:cNvPr id="0" name="image36.png"/>
                     <pic:cNvPicPr preferRelativeResize="0"/>
                   </pic:nvPicPr>
                   <pic:blipFill>
@@ -2628,13 +2628,6 @@
           <w:tab w:val="left" w:pos="8233"/>
         </w:tabs>
       </w:pPr>
-    </w:p>
-    <w:p>
-      <w:pPr>
-        <w:tabs>
-          <w:tab w:val="left" w:pos="8233"/>
-        </w:tabs>
-      </w:pPr>
       <w:r>
         <w:t>astra1</w:t>
       </w:r>
@@ -2650,16 +2643,16 @@
           <w:noProof/>
         </w:rPr>
         <w:drawing>
-          <wp:inline distT="114300" distB="114300" distL="114300" distR="114300" wp14:anchorId="6220196A" wp14:editId="047BEF19">
+          <wp:inline distT="114300" distB="114300" distL="114300" distR="114300" wp14:anchorId="6E7F716A" wp14:editId="2A2ED94F">
             <wp:extent cx="4201478" cy="1707147"/>
             <wp:effectExtent l="0" t="0" r="0" b="0"/>
-            <wp:docPr id="22" name="image20.png"/>
+            <wp:docPr id="23" name="image4.png"/>
             <wp:cNvGraphicFramePr/>
             <a:graphic xmlns:a="http://schemas.openxmlformats.org/drawingml/2006/main">
               <a:graphicData uri="http://schemas.openxmlformats.org/drawingml/2006/picture">
                 <pic:pic xmlns:pic="http://schemas.openxmlformats.org/drawingml/2006/picture">
                   <pic:nvPicPr>
-                    <pic:cNvPr id="0" name="image20.png"/>
+                    <pic:cNvPr id="0" name="image4.png"/>
                     <pic:cNvPicPr preferRelativeResize="0"/>
                   </pic:nvPicPr>
                   <pic:blipFill>
@@ -2692,13 +2685,6 @@
           <w:tab w:val="left" w:pos="8233"/>
         </w:tabs>
       </w:pPr>
-    </w:p>
-    <w:p>
-      <w:pPr>
-        <w:tabs>
-          <w:tab w:val="left" w:pos="8233"/>
-        </w:tabs>
-      </w:pPr>
       <w:r>
         <w:t>astra2</w:t>
       </w:r>
@@ -2714,10 +2700,10 @@
           <w:noProof/>
         </w:rPr>
         <w:drawing>
-          <wp:inline distT="114300" distB="114300" distL="114300" distR="114300" wp14:anchorId="219041AA" wp14:editId="3633D759">
+          <wp:inline distT="114300" distB="114300" distL="114300" distR="114300" wp14:anchorId="62537175" wp14:editId="36347377">
             <wp:extent cx="4163378" cy="1731587"/>
             <wp:effectExtent l="0" t="0" r="0" b="0"/>
-            <wp:docPr id="39" name="image31.png"/>
+            <wp:docPr id="52" name="image31.png"/>
             <wp:cNvGraphicFramePr/>
             <a:graphic xmlns:a="http://schemas.openxmlformats.org/drawingml/2006/main">
               <a:graphicData uri="http://schemas.openxmlformats.org/drawingml/2006/picture">
@@ -2773,21 +2759,28 @@
           <w:tab w:val="left" w:pos="8233"/>
         </w:tabs>
       </w:pPr>
+    </w:p>
+    <w:p>
+      <w:pPr>
+        <w:tabs>
+          <w:tab w:val="left" w:pos="8233"/>
+        </w:tabs>
+      </w:pPr>
       <w:r>
         <w:rPr>
           <w:noProof/>
         </w:rPr>
         <w:drawing>
-          <wp:inline distT="114300" distB="114300" distL="114300" distR="114300" wp14:anchorId="7DD93AD5" wp14:editId="11B304DA">
+          <wp:inline distT="114300" distB="114300" distL="114300" distR="114300" wp14:anchorId="153E6D88" wp14:editId="16FCB0F5">
             <wp:extent cx="5939480" cy="927100"/>
             <wp:effectExtent l="0" t="0" r="0" b="0"/>
-            <wp:docPr id="41" name="image19.png"/>
+            <wp:docPr id="54" name="image32.png"/>
             <wp:cNvGraphicFramePr/>
             <a:graphic xmlns:a="http://schemas.openxmlformats.org/drawingml/2006/main">
               <a:graphicData uri="http://schemas.openxmlformats.org/drawingml/2006/picture">
                 <pic:pic xmlns:pic="http://schemas.openxmlformats.org/drawingml/2006/picture">
                   <pic:nvPicPr>
-                    <pic:cNvPr id="0" name="image19.png"/>
+                    <pic:cNvPr id="0" name="image32.png"/>
                     <pic:cNvPicPr preferRelativeResize="0"/>
                   </pic:nvPicPr>
                   <pic:blipFill>
@@ -2820,21 +2813,28 @@
           <w:tab w:val="left" w:pos="8233"/>
         </w:tabs>
       </w:pPr>
+    </w:p>
+    <w:p>
+      <w:pPr>
+        <w:tabs>
+          <w:tab w:val="left" w:pos="8233"/>
+        </w:tabs>
+      </w:pPr>
       <w:r>
         <w:rPr>
           <w:noProof/>
         </w:rPr>
         <w:drawing>
-          <wp:inline distT="114300" distB="114300" distL="114300" distR="114300" wp14:anchorId="1BCDE242" wp14:editId="446DC742">
-            <wp:extent cx="3795293" cy="951250"/>
+          <wp:inline distT="114300" distB="114300" distL="114300" distR="114300" wp14:anchorId="771D6378" wp14:editId="3D7DE2D6">
+            <wp:extent cx="3706178" cy="931200"/>
             <wp:effectExtent l="0" t="0" r="0" b="0"/>
-            <wp:docPr id="38" name="image9.png"/>
+            <wp:docPr id="51" name="image40.png"/>
             <wp:cNvGraphicFramePr/>
             <a:graphic xmlns:a="http://schemas.openxmlformats.org/drawingml/2006/main">
               <a:graphicData uri="http://schemas.openxmlformats.org/drawingml/2006/picture">
                 <pic:pic xmlns:pic="http://schemas.openxmlformats.org/drawingml/2006/picture">
                   <pic:nvPicPr>
-                    <pic:cNvPr id="0" name="image9.png"/>
+                    <pic:cNvPr id="0" name="image40.png"/>
                     <pic:cNvPicPr preferRelativeResize="0"/>
                   </pic:nvPicPr>
                   <pic:blipFill>
@@ -2847,7 +2847,7 @@
                   <pic:spPr>
                     <a:xfrm>
                       <a:off x="0" y="0"/>
-                      <a:ext cx="3795293" cy="951250"/>
+                      <a:ext cx="3706178" cy="931200"/>
                     </a:xfrm>
                     <a:prstGeom prst="rect">
                       <a:avLst/>
@@ -2867,21 +2867,28 @@
           <w:tab w:val="left" w:pos="8233"/>
         </w:tabs>
       </w:pPr>
+    </w:p>
+    <w:p>
+      <w:pPr>
+        <w:tabs>
+          <w:tab w:val="left" w:pos="8233"/>
+        </w:tabs>
+      </w:pPr>
       <w:r>
         <w:rPr>
           <w:noProof/>
         </w:rPr>
         <w:drawing>
-          <wp:inline distT="114300" distB="114300" distL="114300" distR="114300" wp14:anchorId="4281FB2E" wp14:editId="0F8DE323">
-            <wp:extent cx="3790950" cy="1257300"/>
+          <wp:inline distT="114300" distB="114300" distL="114300" distR="114300" wp14:anchorId="2174097B" wp14:editId="7B9C7013">
+            <wp:extent cx="3753803" cy="1244980"/>
             <wp:effectExtent l="0" t="0" r="0" b="0"/>
-            <wp:docPr id="45" name="image12.png"/>
+            <wp:docPr id="58" name="image41.png"/>
             <wp:cNvGraphicFramePr/>
             <a:graphic xmlns:a="http://schemas.openxmlformats.org/drawingml/2006/main">
               <a:graphicData uri="http://schemas.openxmlformats.org/drawingml/2006/picture">
                 <pic:pic xmlns:pic="http://schemas.openxmlformats.org/drawingml/2006/picture">
                   <pic:nvPicPr>
-                    <pic:cNvPr id="0" name="image12.png"/>
+                    <pic:cNvPr id="0" name="image41.png"/>
                     <pic:cNvPicPr preferRelativeResize="0"/>
                   </pic:nvPicPr>
                   <pic:blipFill>
@@ -2894,7 +2901,7 @@
                   <pic:spPr>
                     <a:xfrm>
                       <a:off x="0" y="0"/>
-                      <a:ext cx="3790950" cy="1257300"/>
+                      <a:ext cx="3753803" cy="1244980"/>
                     </a:xfrm>
                     <a:prstGeom prst="rect">
                       <a:avLst/>
@@ -2922,7 +2929,6 @@
         </w:tabs>
       </w:pPr>
       <w:r>
-        <w:lastRenderedPageBreak/>
         <w:t>На виртуальных машинах с ОС AstraLinux в файле /etc/sysctl.conf убираем комментарий со строки включения перенаправления пакетов переназначением переменной ядра net.ipv4.ip_forward на значение 1. Также меняем значение переменной net.ipv4.conf.*.rp_filter на 2, чтобы принимать пакеты со всех интерфейсов устройства, а не только с того, с которого мы бы отправили его обратно (reverse path).</w:t>
       </w:r>
       <w:r>
@@ -2958,20 +2964,74 @@
           <w:noProof/>
         </w:rPr>
         <w:drawing>
-          <wp:inline distT="114300" distB="114300" distL="114300" distR="114300" wp14:anchorId="514F7DDF" wp14:editId="719CAAC7">
-            <wp:extent cx="4857750" cy="485775"/>
+          <wp:inline distT="114300" distB="114300" distL="114300" distR="114300" wp14:anchorId="3B84722D" wp14:editId="631D0A21">
+            <wp:extent cx="5939480" cy="1397000"/>
             <wp:effectExtent l="0" t="0" r="0" b="0"/>
-            <wp:docPr id="23" name="image24.png"/>
+            <wp:docPr id="39" name="image18.png"/>
             <wp:cNvGraphicFramePr/>
             <a:graphic xmlns:a="http://schemas.openxmlformats.org/drawingml/2006/main">
               <a:graphicData uri="http://schemas.openxmlformats.org/drawingml/2006/picture">
                 <pic:pic xmlns:pic="http://schemas.openxmlformats.org/drawingml/2006/picture">
                   <pic:nvPicPr>
-                    <pic:cNvPr id="0" name="image24.png"/>
+                    <pic:cNvPr id="0" name="image18.png"/>
                     <pic:cNvPicPr preferRelativeResize="0"/>
                   </pic:nvPicPr>
                   <pic:blipFill>
                     <a:blip r:embed="rId17"/>
+                    <a:srcRect/>
+                    <a:stretch>
+                      <a:fillRect/>
+                    </a:stretch>
+                  </pic:blipFill>
+                  <pic:spPr>
+                    <a:xfrm>
+                      <a:off x="0" y="0"/>
+                      <a:ext cx="5939480" cy="1397000"/>
+                    </a:xfrm>
+                    <a:prstGeom prst="rect">
+                      <a:avLst/>
+                    </a:prstGeom>
+                    <a:ln/>
+                  </pic:spPr>
+                </pic:pic>
+              </a:graphicData>
+            </a:graphic>
+          </wp:inline>
+        </w:drawing>
+      </w:r>
+    </w:p>
+    <w:p>
+      <w:pPr>
+        <w:tabs>
+          <w:tab w:val="left" w:pos="8233"/>
+        </w:tabs>
+      </w:pPr>
+    </w:p>
+    <w:p>
+      <w:pPr>
+        <w:tabs>
+          <w:tab w:val="left" w:pos="8233"/>
+        </w:tabs>
+      </w:pPr>
+      <w:r>
+        <w:rPr>
+          <w:noProof/>
+        </w:rPr>
+        <w:drawing>
+          <wp:inline distT="114300" distB="114300" distL="114300" distR="114300" wp14:anchorId="6C1A6F66" wp14:editId="4D308CF9">
+            <wp:extent cx="4857750" cy="485775"/>
+            <wp:effectExtent l="0" t="0" r="0" b="0"/>
+            <wp:docPr id="25" name="image2.png"/>
+            <wp:cNvGraphicFramePr/>
+            <a:graphic xmlns:a="http://schemas.openxmlformats.org/drawingml/2006/main">
+              <a:graphicData uri="http://schemas.openxmlformats.org/drawingml/2006/picture">
+                <pic:pic xmlns:pic="http://schemas.openxmlformats.org/drawingml/2006/picture">
+                  <pic:nvPicPr>
+                    <pic:cNvPr id="0" name="image2.png"/>
+                    <pic:cNvPicPr preferRelativeResize="0"/>
+                  </pic:nvPicPr>
+                  <pic:blipFill>
+                    <a:blip r:embed="rId18"/>
                     <a:srcRect/>
                     <a:stretch>
                       <a:fillRect/>
@@ -3000,25 +3060,32 @@
           <w:tab w:val="left" w:pos="8233"/>
         </w:tabs>
       </w:pPr>
+    </w:p>
+    <w:p>
+      <w:pPr>
+        <w:tabs>
+          <w:tab w:val="left" w:pos="8233"/>
+        </w:tabs>
+      </w:pPr>
       <w:r>
         <w:rPr>
           <w:noProof/>
         </w:rPr>
         <w:drawing>
-          <wp:inline distT="114300" distB="114300" distL="114300" distR="114300" wp14:anchorId="22507B2C" wp14:editId="04920999">
+          <wp:inline distT="114300" distB="114300" distL="114300" distR="114300" wp14:anchorId="5A9CFC1B" wp14:editId="538074DE">
             <wp:extent cx="3118547" cy="720492"/>
             <wp:effectExtent l="0" t="0" r="0" b="0"/>
-            <wp:docPr id="40" name="image14.png"/>
+            <wp:docPr id="53" name="image22.png"/>
             <wp:cNvGraphicFramePr/>
             <a:graphic xmlns:a="http://schemas.openxmlformats.org/drawingml/2006/main">
               <a:graphicData uri="http://schemas.openxmlformats.org/drawingml/2006/picture">
                 <pic:pic xmlns:pic="http://schemas.openxmlformats.org/drawingml/2006/picture">
                   <pic:nvPicPr>
-                    <pic:cNvPr id="0" name="image14.png"/>
+                    <pic:cNvPr id="0" name="image22.png"/>
                     <pic:cNvPicPr preferRelativeResize="0"/>
                   </pic:nvPicPr>
                   <pic:blipFill>
-                    <a:blip r:embed="rId18"/>
+                    <a:blip r:embed="rId19"/>
                     <a:srcRect/>
                     <a:stretch>
                       <a:fillRect/>
@@ -3076,20 +3143,20 @@
           <w:noProof/>
         </w:rPr>
         <w:drawing>
-          <wp:inline distT="114300" distB="114300" distL="114300" distR="114300" wp14:anchorId="7186F86A" wp14:editId="61F4DF6F">
+          <wp:inline distT="114300" distB="114300" distL="114300" distR="114300" wp14:anchorId="0210596B" wp14:editId="48431F82">
             <wp:extent cx="5906453" cy="1393657"/>
             <wp:effectExtent l="0" t="0" r="0" b="0"/>
-            <wp:docPr id="32" name="image6.png"/>
+            <wp:docPr id="40" name="image35.png"/>
             <wp:cNvGraphicFramePr/>
             <a:graphic xmlns:a="http://schemas.openxmlformats.org/drawingml/2006/main">
               <a:graphicData uri="http://schemas.openxmlformats.org/drawingml/2006/picture">
                 <pic:pic xmlns:pic="http://schemas.openxmlformats.org/drawingml/2006/picture">
                   <pic:nvPicPr>
-                    <pic:cNvPr id="0" name="image6.png"/>
+                    <pic:cNvPr id="0" name="image35.png"/>
                     <pic:cNvPicPr preferRelativeResize="0"/>
                   </pic:nvPicPr>
                   <pic:blipFill>
-                    <a:blip r:embed="rId19"/>
+                    <a:blip r:embed="rId20"/>
                     <a:srcRect/>
                     <a:stretch>
                       <a:fillRect/>
@@ -3130,20 +3197,20 @@
           <w:noProof/>
         </w:rPr>
         <w:drawing>
-          <wp:inline distT="114300" distB="114300" distL="114300" distR="114300" wp14:anchorId="0A2C98F1" wp14:editId="6BF41370">
+          <wp:inline distT="114300" distB="114300" distL="114300" distR="114300" wp14:anchorId="521C9C90" wp14:editId="2EAF2518">
             <wp:extent cx="5925503" cy="1367424"/>
             <wp:effectExtent l="0" t="0" r="0" b="0"/>
-            <wp:docPr id="25" name="image27.png"/>
+            <wp:docPr id="28" name="image8.png"/>
             <wp:cNvGraphicFramePr/>
             <a:graphic xmlns:a="http://schemas.openxmlformats.org/drawingml/2006/main">
               <a:graphicData uri="http://schemas.openxmlformats.org/drawingml/2006/picture">
                 <pic:pic xmlns:pic="http://schemas.openxmlformats.org/drawingml/2006/picture">
                   <pic:nvPicPr>
-                    <pic:cNvPr id="0" name="image27.png"/>
+                    <pic:cNvPr id="0" name="image8.png"/>
                     <pic:cNvPicPr preferRelativeResize="0"/>
                   </pic:nvPicPr>
                   <pic:blipFill>
-                    <a:blip r:embed="rId20"/>
+                    <a:blip r:embed="rId21"/>
                     <a:srcRect/>
                     <a:stretch>
                       <a:fillRect/>
@@ -3189,14 +3256,8 @@
           <w:tab w:val="left" w:pos="8233"/>
         </w:tabs>
       </w:pPr>
-    </w:p>
-    <w:p>
-      <w:pPr>
-        <w:tabs>
-          <w:tab w:val="left" w:pos="8233"/>
-        </w:tabs>
-      </w:pPr>
-      <w:r>
+      <w:r>
+        <w:lastRenderedPageBreak/>
         <w:t>router1</w:t>
       </w:r>
     </w:p>
@@ -3211,20 +3272,20 @@
           <w:noProof/>
         </w:rPr>
         <w:drawing>
-          <wp:inline distT="114300" distB="114300" distL="114300" distR="114300" wp14:anchorId="0D9AB13E" wp14:editId="028E4D40">
+          <wp:inline distT="114300" distB="114300" distL="114300" distR="114300" wp14:anchorId="102EC8F6" wp14:editId="6DE04487">
             <wp:extent cx="3839528" cy="1209589"/>
             <wp:effectExtent l="0" t="0" r="0" b="0"/>
-            <wp:docPr id="49" name="image21.png"/>
+            <wp:docPr id="63" name="image37.png"/>
             <wp:cNvGraphicFramePr/>
             <a:graphic xmlns:a="http://schemas.openxmlformats.org/drawingml/2006/main">
               <a:graphicData uri="http://schemas.openxmlformats.org/drawingml/2006/picture">
                 <pic:pic xmlns:pic="http://schemas.openxmlformats.org/drawingml/2006/picture">
                   <pic:nvPicPr>
-                    <pic:cNvPr id="0" name="image21.png"/>
+                    <pic:cNvPr id="0" name="image37.png"/>
                     <pic:cNvPicPr preferRelativeResize="0"/>
                   </pic:nvPicPr>
                   <pic:blipFill>
-                    <a:blip r:embed="rId21"/>
+                    <a:blip r:embed="rId22"/>
                     <a:srcRect/>
                     <a:stretch>
                       <a:fillRect/>
@@ -3253,22 +3314,7 @@
           <w:tab w:val="left" w:pos="8233"/>
         </w:tabs>
       </w:pPr>
-    </w:p>
-    <w:p>
-      <w:pPr>
-        <w:tabs>
-          <w:tab w:val="left" w:pos="8233"/>
-        </w:tabs>
-      </w:pPr>
-    </w:p>
-    <w:p>
-      <w:pPr>
-        <w:tabs>
-          <w:tab w:val="left" w:pos="8233"/>
-        </w:tabs>
-      </w:pPr>
-      <w:r>
-        <w:lastRenderedPageBreak/>
+      <w:r>
         <w:t>router2</w:t>
       </w:r>
     </w:p>
@@ -3283,20 +3329,20 @@
           <w:noProof/>
         </w:rPr>
         <w:drawing>
-          <wp:inline distT="114300" distB="114300" distL="114300" distR="114300" wp14:anchorId="28364CCB" wp14:editId="462CD899">
+          <wp:inline distT="114300" distB="114300" distL="114300" distR="114300" wp14:anchorId="4FB1F3F7" wp14:editId="78E92D8F">
             <wp:extent cx="3839528" cy="1203297"/>
             <wp:effectExtent l="0" t="0" r="0" b="0"/>
-            <wp:docPr id="21" name="image10.png"/>
+            <wp:docPr id="21" name="image5.png"/>
             <wp:cNvGraphicFramePr/>
             <a:graphic xmlns:a="http://schemas.openxmlformats.org/drawingml/2006/main">
               <a:graphicData uri="http://schemas.openxmlformats.org/drawingml/2006/picture">
                 <pic:pic xmlns:pic="http://schemas.openxmlformats.org/drawingml/2006/picture">
                   <pic:nvPicPr>
-                    <pic:cNvPr id="0" name="image10.png"/>
+                    <pic:cNvPr id="0" name="image5.png"/>
                     <pic:cNvPicPr preferRelativeResize="0"/>
                   </pic:nvPicPr>
                   <pic:blipFill>
-                    <a:blip r:embed="rId22"/>
+                    <a:blip r:embed="rId23"/>
                     <a:srcRect/>
                     <a:stretch>
                       <a:fillRect/>
@@ -3333,35 +3379,32 @@
         </w:tabs>
       </w:pPr>
       <w:r>
-        <w:t>Так как router3 одновременно подключен ко всем подсетям, его пакеты будут идти сразу же в нужную сеть и приниматься из любой сети на предназначенный для неё интерфейс. Его таблица маршрутизации в дополнении не нуждается.</w:t>
-      </w:r>
-      <w:r>
         <w:rPr>
           <w:noProof/>
         </w:rPr>
         <w:drawing>
-          <wp:anchor distT="114300" distB="114300" distL="114300" distR="114300" simplePos="0" relativeHeight="251658240" behindDoc="0" locked="0" layoutInCell="1" hidden="0" allowOverlap="1" wp14:anchorId="417E2FB0" wp14:editId="20F83F11">
+          <wp:anchor distT="114300" distB="114300" distL="114300" distR="114300" simplePos="0" relativeHeight="251658240" behindDoc="0" locked="0" layoutInCell="1" hidden="0" allowOverlap="1" wp14:anchorId="2485B732" wp14:editId="24CCBDB1">
             <wp:simplePos x="0" y="0"/>
             <wp:positionH relativeFrom="column">
               <wp:posOffset>2171700</wp:posOffset>
             </wp:positionH>
             <wp:positionV relativeFrom="paragraph">
-              <wp:posOffset>114300</wp:posOffset>
+              <wp:posOffset>149176</wp:posOffset>
             </wp:positionV>
             <wp:extent cx="3610928" cy="1178501"/>
             <wp:effectExtent l="0" t="0" r="0" b="0"/>
             <wp:wrapSquare wrapText="bothSides" distT="114300" distB="114300" distL="114300" distR="114300"/>
-            <wp:docPr id="29" name="image2.png"/>
+            <wp:docPr id="35" name="image3.png"/>
             <wp:cNvGraphicFramePr/>
             <a:graphic xmlns:a="http://schemas.openxmlformats.org/drawingml/2006/main">
               <a:graphicData uri="http://schemas.openxmlformats.org/drawingml/2006/picture">
                 <pic:pic xmlns:pic="http://schemas.openxmlformats.org/drawingml/2006/picture">
                   <pic:nvPicPr>
-                    <pic:cNvPr id="0" name="image2.png"/>
+                    <pic:cNvPr id="0" name="image3.png"/>
                     <pic:cNvPicPr preferRelativeResize="0"/>
                   </pic:nvPicPr>
                   <pic:blipFill>
-                    <a:blip r:embed="rId23"/>
+                    <a:blip r:embed="rId24"/>
                     <a:srcRect/>
                     <a:stretch>
                       <a:fillRect/>
@@ -3383,6 +3426,9 @@
           </wp:anchor>
         </w:drawing>
       </w:r>
+      <w:r>
+        <w:t>Так как router3 одновременно подключен ко всем подсетям, его пакеты будут идти сразу же в нужную сеть и приниматься из любой сети на предназначенный для неё интерфейс. Его таблица маршрутизации в дополнении не нуждается.</w:t>
+      </w:r>
     </w:p>
     <w:p>
       <w:pPr>
@@ -3412,20 +3458,20 @@
           <w:noProof/>
         </w:rPr>
         <w:drawing>
-          <wp:inline distT="114300" distB="114300" distL="114300" distR="114300" wp14:anchorId="6E9837A1" wp14:editId="609B0E20">
+          <wp:inline distT="114300" distB="114300" distL="114300" distR="114300" wp14:anchorId="5F6E5A86" wp14:editId="2793AFF5">
             <wp:extent cx="5939480" cy="1079500"/>
             <wp:effectExtent l="0" t="0" r="0" b="0"/>
-            <wp:docPr id="46" name="image11.png"/>
+            <wp:docPr id="59" name="image38.png"/>
             <wp:cNvGraphicFramePr/>
             <a:graphic xmlns:a="http://schemas.openxmlformats.org/drawingml/2006/main">
               <a:graphicData uri="http://schemas.openxmlformats.org/drawingml/2006/picture">
                 <pic:pic xmlns:pic="http://schemas.openxmlformats.org/drawingml/2006/picture">
                   <pic:nvPicPr>
-                    <pic:cNvPr id="0" name="image11.png"/>
+                    <pic:cNvPr id="0" name="image38.png"/>
                     <pic:cNvPicPr preferRelativeResize="0"/>
                   </pic:nvPicPr>
                   <pic:blipFill>
-                    <a:blip r:embed="rId24"/>
+                    <a:blip r:embed="rId25"/>
                     <a:srcRect/>
                     <a:stretch>
                       <a:fillRect/>
@@ -3469,20 +3515,20 @@
           <w:noProof/>
         </w:rPr>
         <w:drawing>
-          <wp:inline distT="114300" distB="114300" distL="114300" distR="114300" wp14:anchorId="3779DE88" wp14:editId="595AD960">
+          <wp:inline distT="114300" distB="114300" distL="114300" distR="114300" wp14:anchorId="67D20558" wp14:editId="7F23FBC6">
             <wp:extent cx="5877878" cy="1069565"/>
             <wp:effectExtent l="0" t="0" r="0" b="0"/>
-            <wp:docPr id="50" name="image22.png"/>
+            <wp:docPr id="65" name="image39.png"/>
             <wp:cNvGraphicFramePr/>
             <a:graphic xmlns:a="http://schemas.openxmlformats.org/drawingml/2006/main">
               <a:graphicData uri="http://schemas.openxmlformats.org/drawingml/2006/picture">
                 <pic:pic xmlns:pic="http://schemas.openxmlformats.org/drawingml/2006/picture">
                   <pic:nvPicPr>
-                    <pic:cNvPr id="0" name="image22.png"/>
+                    <pic:cNvPr id="0" name="image39.png"/>
                     <pic:cNvPicPr preferRelativeResize="0"/>
                   </pic:nvPicPr>
                   <pic:blipFill>
-                    <a:blip r:embed="rId25"/>
+                    <a:blip r:embed="rId26"/>
                     <a:srcRect/>
                     <a:stretch>
                       <a:fillRect/>
@@ -3540,20 +3586,20 @@
           <w:noProof/>
         </w:rPr>
         <w:drawing>
-          <wp:inline distT="114300" distB="114300" distL="114300" distR="114300" wp14:anchorId="0D522D24" wp14:editId="249A7BD2">
+          <wp:inline distT="114300" distB="114300" distL="114300" distR="114300" wp14:anchorId="227ECFF8" wp14:editId="75FD2C71">
             <wp:extent cx="5477117" cy="789176"/>
             <wp:effectExtent l="0" t="0" r="0" b="0"/>
-            <wp:docPr id="47" name="image28.png"/>
+            <wp:docPr id="60" name="image33.png"/>
             <wp:cNvGraphicFramePr/>
             <a:graphic xmlns:a="http://schemas.openxmlformats.org/drawingml/2006/main">
               <a:graphicData uri="http://schemas.openxmlformats.org/drawingml/2006/picture">
                 <pic:pic xmlns:pic="http://schemas.openxmlformats.org/drawingml/2006/picture">
                   <pic:nvPicPr>
-                    <pic:cNvPr id="0" name="image28.png"/>
+                    <pic:cNvPr id="0" name="image33.png"/>
                     <pic:cNvPicPr preferRelativeResize="0"/>
                   </pic:nvPicPr>
                   <pic:blipFill>
-                    <a:blip r:embed="rId26"/>
+                    <a:blip r:embed="rId27"/>
                     <a:srcRect/>
                     <a:stretch>
                       <a:fillRect/>
@@ -3590,6 +3636,7 @@
         </w:tabs>
       </w:pPr>
       <w:r>
+        <w:lastRenderedPageBreak/>
         <w:t>Параллельно запустим Wireshark и проанализируем отправляемые пакеты по всем устройствам. В данном случае в промежуточных узлах router1, router2 намеренно отслеживались только интерфейсы, перенаправляющие пакеты echo request, а в astra2 - перенаправляющий пакет echo reply (с целью экономии памяти на диске).</w:t>
       </w:r>
     </w:p>
@@ -3606,13 +3653,6 @@
           <w:tab w:val="left" w:pos="8233"/>
         </w:tabs>
       </w:pPr>
-    </w:p>
-    <w:p>
-      <w:pPr>
-        <w:tabs>
-          <w:tab w:val="left" w:pos="8233"/>
-        </w:tabs>
-      </w:pPr>
       <w:r>
         <w:t>От eth0 astra1 к ether2 router1 (начало):</w:t>
       </w:r>
@@ -3627,82 +3667,17 @@
         <w:rPr>
           <w:noProof/>
         </w:rPr>
-        <w:lastRenderedPageBreak/>
         <w:drawing>
-          <wp:inline distT="114300" distB="114300" distL="114300" distR="114300" wp14:anchorId="558CF48A" wp14:editId="1B8E3664">
+          <wp:inline distT="114300" distB="114300" distL="114300" distR="114300" wp14:anchorId="0C9ED29B" wp14:editId="440238FC">
             <wp:extent cx="5939480" cy="622300"/>
             <wp:effectExtent l="0" t="0" r="0" b="0"/>
-            <wp:docPr id="34" name="image4.png"/>
+            <wp:docPr id="44" name="image25.png"/>
             <wp:cNvGraphicFramePr/>
             <a:graphic xmlns:a="http://schemas.openxmlformats.org/drawingml/2006/main">
               <a:graphicData uri="http://schemas.openxmlformats.org/drawingml/2006/picture">
                 <pic:pic xmlns:pic="http://schemas.openxmlformats.org/drawingml/2006/picture">
                   <pic:nvPicPr>
-                    <pic:cNvPr id="0" name="image4.png"/>
-                    <pic:cNvPicPr preferRelativeResize="0"/>
-                  </pic:nvPicPr>
-                  <pic:blipFill>
-                    <a:blip r:embed="rId27"/>
-                    <a:srcRect/>
-                    <a:stretch>
-                      <a:fillRect/>
-                    </a:stretch>
-                  </pic:blipFill>
-                  <pic:spPr>
-                    <a:xfrm>
-                      <a:off x="0" y="0"/>
-                      <a:ext cx="5939480" cy="622300"/>
-                    </a:xfrm>
-                    <a:prstGeom prst="rect">
-                      <a:avLst/>
-                    </a:prstGeom>
-                    <a:ln/>
-                  </pic:spPr>
-                </pic:pic>
-              </a:graphicData>
-            </a:graphic>
-          </wp:inline>
-        </w:drawing>
-      </w:r>
-    </w:p>
-    <w:p>
-      <w:pPr>
-        <w:tabs>
-          <w:tab w:val="left" w:pos="8233"/>
-        </w:tabs>
-      </w:pPr>
-    </w:p>
-    <w:p>
-      <w:pPr>
-        <w:tabs>
-          <w:tab w:val="left" w:pos="8233"/>
-        </w:tabs>
-      </w:pPr>
-      <w:r>
-        <w:t>От ether1 router1 к ether1 router2:</w:t>
-      </w:r>
-    </w:p>
-    <w:p>
-      <w:pPr>
-        <w:tabs>
-          <w:tab w:val="left" w:pos="8233"/>
-        </w:tabs>
-      </w:pPr>
-      <w:r>
-        <w:rPr>
-          <w:noProof/>
-        </w:rPr>
-        <w:drawing>
-          <wp:inline distT="114300" distB="114300" distL="114300" distR="114300" wp14:anchorId="39C94F27" wp14:editId="7AEE672D">
-            <wp:extent cx="5939480" cy="622300"/>
-            <wp:effectExtent l="0" t="0" r="0" b="0"/>
-            <wp:docPr id="37" name="image17.png"/>
-            <wp:cNvGraphicFramePr/>
-            <a:graphic xmlns:a="http://schemas.openxmlformats.org/drawingml/2006/main">
-              <a:graphicData uri="http://schemas.openxmlformats.org/drawingml/2006/picture">
-                <pic:pic xmlns:pic="http://schemas.openxmlformats.org/drawingml/2006/picture">
-                  <pic:nvPicPr>
-                    <pic:cNvPr id="0" name="image17.png"/>
+                    <pic:cNvPr id="0" name="image25.png"/>
                     <pic:cNvPicPr preferRelativeResize="0"/>
                   </pic:nvPicPr>
                   <pic:blipFill>
@@ -3743,7 +3718,7 @@
         </w:tabs>
       </w:pPr>
       <w:r>
-        <w:t>От ether2 router2 к eth1 astra2:</w:t>
+        <w:t>От ether1 router1 к ether1 router2:</w:t>
       </w:r>
     </w:p>
     <w:p>
@@ -3757,20 +3732,84 @@
           <w:noProof/>
         </w:rPr>
         <w:drawing>
-          <wp:inline distT="114300" distB="114300" distL="114300" distR="114300" wp14:anchorId="26F92BA6" wp14:editId="400C5459">
-            <wp:extent cx="5939480" cy="571500"/>
+          <wp:inline distT="114300" distB="114300" distL="114300" distR="114300" wp14:anchorId="2450E9A0" wp14:editId="4F1F5CF1">
+            <wp:extent cx="5939480" cy="622300"/>
             <wp:effectExtent l="0" t="0" r="0" b="0"/>
-            <wp:docPr id="30" name="image15.png"/>
+            <wp:docPr id="50" name="image45.png"/>
             <wp:cNvGraphicFramePr/>
             <a:graphic xmlns:a="http://schemas.openxmlformats.org/drawingml/2006/main">
               <a:graphicData uri="http://schemas.openxmlformats.org/drawingml/2006/picture">
                 <pic:pic xmlns:pic="http://schemas.openxmlformats.org/drawingml/2006/picture">
                   <pic:nvPicPr>
-                    <pic:cNvPr id="0" name="image15.png"/>
+                    <pic:cNvPr id="0" name="image45.png"/>
                     <pic:cNvPicPr preferRelativeResize="0"/>
                   </pic:nvPicPr>
                   <pic:blipFill>
                     <a:blip r:embed="rId29"/>
+                    <a:srcRect/>
+                    <a:stretch>
+                      <a:fillRect/>
+                    </a:stretch>
+                  </pic:blipFill>
+                  <pic:spPr>
+                    <a:xfrm>
+                      <a:off x="0" y="0"/>
+                      <a:ext cx="5939480" cy="622300"/>
+                    </a:xfrm>
+                    <a:prstGeom prst="rect">
+                      <a:avLst/>
+                    </a:prstGeom>
+                    <a:ln/>
+                  </pic:spPr>
+                </pic:pic>
+              </a:graphicData>
+            </a:graphic>
+          </wp:inline>
+        </w:drawing>
+      </w:r>
+    </w:p>
+    <w:p>
+      <w:pPr>
+        <w:tabs>
+          <w:tab w:val="left" w:pos="8233"/>
+        </w:tabs>
+      </w:pPr>
+    </w:p>
+    <w:p>
+      <w:pPr>
+        <w:tabs>
+          <w:tab w:val="left" w:pos="8233"/>
+        </w:tabs>
+      </w:pPr>
+      <w:r>
+        <w:t>От ether2 router2 к eth1 astra2:</w:t>
+      </w:r>
+    </w:p>
+    <w:p>
+      <w:pPr>
+        <w:tabs>
+          <w:tab w:val="left" w:pos="8233"/>
+        </w:tabs>
+      </w:pPr>
+      <w:r>
+        <w:rPr>
+          <w:noProof/>
+        </w:rPr>
+        <w:drawing>
+          <wp:inline distT="114300" distB="114300" distL="114300" distR="114300" wp14:anchorId="013D5DC6" wp14:editId="2A432EB3">
+            <wp:extent cx="5939480" cy="571500"/>
+            <wp:effectExtent l="0" t="0" r="0" b="0"/>
+            <wp:docPr id="36" name="image1.png"/>
+            <wp:cNvGraphicFramePr/>
+            <a:graphic xmlns:a="http://schemas.openxmlformats.org/drawingml/2006/main">
+              <a:graphicData uri="http://schemas.openxmlformats.org/drawingml/2006/picture">
+                <pic:pic xmlns:pic="http://schemas.openxmlformats.org/drawingml/2006/picture">
+                  <pic:nvPicPr>
+                    <pic:cNvPr id="0" name="image1.png"/>
+                    <pic:cNvPicPr preferRelativeResize="0"/>
+                  </pic:nvPicPr>
+                  <pic:blipFill>
+                    <a:blip r:embed="rId30"/>
                     <a:srcRect/>
                     <a:stretch>
                       <a:fillRect/>
@@ -3821,20 +3860,20 @@
           <w:noProof/>
         </w:rPr>
         <w:drawing>
-          <wp:inline distT="114300" distB="114300" distL="114300" distR="114300" wp14:anchorId="340CBA64" wp14:editId="675762EC">
+          <wp:inline distT="114300" distB="114300" distL="114300" distR="114300" wp14:anchorId="6E636497" wp14:editId="7616D8D8">
             <wp:extent cx="5939480" cy="596900"/>
             <wp:effectExtent l="0" t="0" r="0" b="0"/>
-            <wp:docPr id="33" name="image8.png"/>
+            <wp:docPr id="42" name="image30.png"/>
             <wp:cNvGraphicFramePr/>
             <a:graphic xmlns:a="http://schemas.openxmlformats.org/drawingml/2006/main">
               <a:graphicData uri="http://schemas.openxmlformats.org/drawingml/2006/picture">
                 <pic:pic xmlns:pic="http://schemas.openxmlformats.org/drawingml/2006/picture">
                   <pic:nvPicPr>
-                    <pic:cNvPr id="0" name="image8.png"/>
+                    <pic:cNvPr id="0" name="image30.png"/>
                     <pic:cNvPicPr preferRelativeResize="0"/>
                   </pic:nvPicPr>
                   <pic:blipFill>
-                    <a:blip r:embed="rId30"/>
+                    <a:blip r:embed="rId31"/>
                     <a:srcRect/>
                     <a:stretch>
                       <a:fillRect/>
@@ -3885,20 +3924,20 @@
           <w:noProof/>
         </w:rPr>
         <w:drawing>
-          <wp:inline distT="114300" distB="114300" distL="114300" distR="114300" wp14:anchorId="1E7AD459" wp14:editId="69312149">
+          <wp:inline distT="114300" distB="114300" distL="114300" distR="114300" wp14:anchorId="6589D2EC" wp14:editId="736D9CB2">
             <wp:extent cx="5939480" cy="584200"/>
             <wp:effectExtent l="0" t="0" r="0" b="0"/>
-            <wp:docPr id="26" name="image3.png"/>
+            <wp:docPr id="30" name="image14.png"/>
             <wp:cNvGraphicFramePr/>
             <a:graphic xmlns:a="http://schemas.openxmlformats.org/drawingml/2006/main">
               <a:graphicData uri="http://schemas.openxmlformats.org/drawingml/2006/picture">
                 <pic:pic xmlns:pic="http://schemas.openxmlformats.org/drawingml/2006/picture">
                   <pic:nvPicPr>
-                    <pic:cNvPr id="0" name="image3.png"/>
+                    <pic:cNvPr id="0" name="image14.png"/>
                     <pic:cNvPicPr preferRelativeResize="0"/>
                   </pic:nvPicPr>
                   <pic:blipFill>
-                    <a:blip r:embed="rId31"/>
+                    <a:blip r:embed="rId32"/>
                     <a:srcRect/>
                     <a:stretch>
                       <a:fillRect/>
@@ -3935,8 +3974,70 @@
         </w:tabs>
       </w:pPr>
       <w:r>
-        <w:t>Удалим новые записи из таблиц маршрутизации, так как больше они не пригодятся.</w:t>
-      </w:r>
+        <w:t>Удалим все записи из таблиц маршрутизации IPv4, так как больше они не пригодятся.</w:t>
+      </w:r>
+    </w:p>
+    <w:p>
+      <w:pPr>
+        <w:tabs>
+          <w:tab w:val="left" w:pos="8233"/>
+        </w:tabs>
+      </w:pPr>
+    </w:p>
+    <w:p>
+      <w:pPr>
+        <w:tabs>
+          <w:tab w:val="left" w:pos="8233"/>
+        </w:tabs>
+      </w:pPr>
+      <w:r>
+        <w:t>4.</w:t>
+      </w:r>
+    </w:p>
+    <w:p>
+      <w:pPr>
+        <w:tabs>
+          <w:tab w:val="left" w:pos="8233"/>
+        </w:tabs>
+      </w:pPr>
+    </w:p>
+    <w:p>
+      <w:pPr>
+        <w:tabs>
+          <w:tab w:val="left" w:pos="8233"/>
+        </w:tabs>
+      </w:pPr>
+    </w:p>
+    <w:p>
+      <w:pPr>
+        <w:tabs>
+          <w:tab w:val="left" w:pos="8233"/>
+        </w:tabs>
+      </w:pPr>
+    </w:p>
+    <w:p>
+      <w:pPr>
+        <w:tabs>
+          <w:tab w:val="left" w:pos="8233"/>
+        </w:tabs>
+      </w:pPr>
+      <w:r>
+        <w:t>5.</w:t>
+      </w:r>
+    </w:p>
+    <w:p>
+      <w:pPr>
+        <w:tabs>
+          <w:tab w:val="left" w:pos="8233"/>
+        </w:tabs>
+      </w:pPr>
+    </w:p>
+    <w:p>
+      <w:pPr>
+        <w:tabs>
+          <w:tab w:val="left" w:pos="8233"/>
+        </w:tabs>
+      </w:pPr>
     </w:p>
     <w:p>
       <w:pPr>
@@ -3996,59 +4097,6 @@
         </w:tabs>
       </w:pPr>
       <w:r>
-        <w:t>Маска</w:t>
-      </w:r>
-      <w:r>
-        <w:rPr>
-          <w:b/>
-        </w:rPr>
-        <w:t xml:space="preserve"> /64</w:t>
-      </w:r>
-      <w:r>
-        <w:t xml:space="preserve"> говорит о том, что для префикса уже выделено 64 бита, то есть пул адресов с </w:t>
-      </w:r>
-      <w:r>
-        <w:rPr>
-          <w:b/>
-        </w:rPr>
-        <w:t>fd00:2003:0004:0000:</w:t>
-      </w:r>
-      <w:r>
-        <w:t xml:space="preserve">0000:0000:0000:0000 по </w:t>
-      </w:r>
-      <w:r>
-        <w:rPr>
-          <w:b/>
-        </w:rPr>
-        <w:t>fd00:2003:0004:0000:</w:t>
-      </w:r>
-      <w:r>
-        <w:t xml:space="preserve">ffff:ffff:ffff:ffff и четвёртый октет мы в данном случае модифицировать не можем - в маске указано, что он является частью выделенного нами пространства, соответственно даже префикс </w:t>
-      </w:r>
-      <w:r>
-        <w:rPr>
-          <w:b/>
-        </w:rPr>
-        <w:t>fd00:2003:0004:0001::/64</w:t>
-      </w:r>
-      <w:r>
-        <w:t xml:space="preserve"> уже не будет принадлежать нам.</w:t>
-      </w:r>
-    </w:p>
-    <w:p>
-      <w:pPr>
-        <w:tabs>
-          <w:tab w:val="left" w:pos="8233"/>
-        </w:tabs>
-      </w:pPr>
-    </w:p>
-    <w:p>
-      <w:pPr>
-        <w:tabs>
-          <w:tab w:val="left" w:pos="8233"/>
-        </w:tabs>
-      </w:pPr>
-      <w:r>
         <w:t>Обозначим четвёртый октет (fd00:2003:0004:</w:t>
       </w:r>
       <w:r>
@@ -4151,8 +4199,9 @@
         <w:rPr>
           <w:noProof/>
         </w:rPr>
+        <w:lastRenderedPageBreak/>
         <w:drawing>
-          <wp:anchor distT="114300" distB="114300" distL="114300" distR="114300" simplePos="0" relativeHeight="251659264" behindDoc="0" locked="0" layoutInCell="1" hidden="0" allowOverlap="1" wp14:anchorId="1CD6EE40" wp14:editId="7C7EC2F8">
+          <wp:anchor distT="114300" distB="114300" distL="114300" distR="114300" simplePos="0" relativeHeight="251659264" behindDoc="0" locked="0" layoutInCell="1" hidden="0" allowOverlap="1" wp14:anchorId="4F214742" wp14:editId="4AB78CB6">
             <wp:simplePos x="0" y="0"/>
             <wp:positionH relativeFrom="column">
               <wp:posOffset>1</wp:posOffset>
@@ -4163,17 +4212,17 @@
             <wp:extent cx="2877503" cy="1031027"/>
             <wp:effectExtent l="0" t="0" r="0" b="0"/>
             <wp:wrapSquare wrapText="bothSides" distT="114300" distB="114300" distL="114300" distR="114300"/>
-            <wp:docPr id="24" name="image26.png"/>
+            <wp:docPr id="27" name="image29.png"/>
             <wp:cNvGraphicFramePr/>
             <a:graphic xmlns:a="http://schemas.openxmlformats.org/drawingml/2006/main">
               <a:graphicData uri="http://schemas.openxmlformats.org/drawingml/2006/picture">
                 <pic:pic xmlns:pic="http://schemas.openxmlformats.org/drawingml/2006/picture">
                   <pic:nvPicPr>
-                    <pic:cNvPr id="0" name="image26.png"/>
+                    <pic:cNvPr id="0" name="image29.png"/>
                     <pic:cNvPicPr preferRelativeResize="0"/>
                   </pic:nvPicPr>
                   <pic:blipFill>
-                    <a:blip r:embed="rId32"/>
+                    <a:blip r:embed="rId33"/>
                     <a:srcRect/>
                     <a:stretch>
                       <a:fillRect/>
@@ -4212,13 +4261,6 @@
           <w:tab w:val="left" w:pos="8233"/>
         </w:tabs>
       </w:pPr>
-    </w:p>
-    <w:p>
-      <w:pPr>
-        <w:tabs>
-          <w:tab w:val="left" w:pos="8233"/>
-        </w:tabs>
-      </w:pPr>
       <w:r>
         <w:t>router1</w:t>
       </w:r>
@@ -4234,20 +4276,20 @@
           <w:noProof/>
         </w:rPr>
         <w:drawing>
-          <wp:inline distT="114300" distB="114300" distL="114300" distR="114300" wp14:anchorId="260AAD5D" wp14:editId="02A999A3">
+          <wp:inline distT="114300" distB="114300" distL="114300" distR="114300" wp14:anchorId="7E9E04DF" wp14:editId="0F2DC84A">
             <wp:extent cx="5687378" cy="1545179"/>
             <wp:effectExtent l="0" t="0" r="0" b="0"/>
-            <wp:docPr id="20" name="image25.png"/>
+            <wp:docPr id="20" name="image10.png"/>
             <wp:cNvGraphicFramePr/>
             <a:graphic xmlns:a="http://schemas.openxmlformats.org/drawingml/2006/main">
               <a:graphicData uri="http://schemas.openxmlformats.org/drawingml/2006/picture">
                 <pic:pic xmlns:pic="http://schemas.openxmlformats.org/drawingml/2006/picture">
                   <pic:nvPicPr>
-                    <pic:cNvPr id="0" name="image25.png"/>
+                    <pic:cNvPr id="0" name="image10.png"/>
                     <pic:cNvPicPr preferRelativeResize="0"/>
                   </pic:nvPicPr>
                   <pic:blipFill>
-                    <a:blip r:embed="rId33"/>
+                    <a:blip r:embed="rId34"/>
                     <a:srcRect/>
                     <a:stretch>
                       <a:fillRect/>
@@ -4276,6 +4318,13 @@
           <w:tab w:val="left" w:pos="8233"/>
         </w:tabs>
       </w:pPr>
+    </w:p>
+    <w:p>
+      <w:pPr>
+        <w:tabs>
+          <w:tab w:val="left" w:pos="8233"/>
+        </w:tabs>
+      </w:pPr>
       <w:r>
         <w:t>router2</w:t>
       </w:r>
@@ -4291,20 +4340,20 @@
           <w:noProof/>
         </w:rPr>
         <w:drawing>
-          <wp:inline distT="114300" distB="114300" distL="114300" distR="114300" wp14:anchorId="3F77B551" wp14:editId="6E73B99E">
+          <wp:inline distT="114300" distB="114300" distL="114300" distR="114300" wp14:anchorId="6A697A4C" wp14:editId="6B85B762">
             <wp:extent cx="5696903" cy="1165487"/>
             <wp:effectExtent l="0" t="0" r="0" b="0"/>
-            <wp:docPr id="44" name="image16.png"/>
+            <wp:docPr id="57" name="image28.png"/>
             <wp:cNvGraphicFramePr/>
             <a:graphic xmlns:a="http://schemas.openxmlformats.org/drawingml/2006/main">
               <a:graphicData uri="http://schemas.openxmlformats.org/drawingml/2006/picture">
                 <pic:pic xmlns:pic="http://schemas.openxmlformats.org/drawingml/2006/picture">
                   <pic:nvPicPr>
-                    <pic:cNvPr id="0" name="image16.png"/>
+                    <pic:cNvPr id="0" name="image28.png"/>
                     <pic:cNvPicPr preferRelativeResize="0"/>
                   </pic:nvPicPr>
                   <pic:blipFill>
-                    <a:blip r:embed="rId34"/>
+                    <a:blip r:embed="rId35"/>
                     <a:srcRect/>
                     <a:stretch>
                       <a:fillRect/>
@@ -4333,6 +4382,13 @@
           <w:tab w:val="left" w:pos="8233"/>
         </w:tabs>
       </w:pPr>
+    </w:p>
+    <w:p>
+      <w:pPr>
+        <w:tabs>
+          <w:tab w:val="left" w:pos="8233"/>
+        </w:tabs>
+      </w:pPr>
       <w:r>
         <w:t>router3</w:t>
       </w:r>
@@ -4348,20 +4404,20 @@
           <w:noProof/>
         </w:rPr>
         <w:drawing>
-          <wp:inline distT="114300" distB="114300" distL="114300" distR="114300" wp14:anchorId="68A4E765" wp14:editId="194DF76B">
+          <wp:inline distT="114300" distB="114300" distL="114300" distR="114300" wp14:anchorId="03D91B86" wp14:editId="3B018CF7">
             <wp:extent cx="5706428" cy="1421929"/>
             <wp:effectExtent l="0" t="0" r="0" b="0"/>
-            <wp:docPr id="27" name="image29.png"/>
+            <wp:docPr id="32" name="image11.png"/>
             <wp:cNvGraphicFramePr/>
             <a:graphic xmlns:a="http://schemas.openxmlformats.org/drawingml/2006/main">
               <a:graphicData uri="http://schemas.openxmlformats.org/drawingml/2006/picture">
                 <pic:pic xmlns:pic="http://schemas.openxmlformats.org/drawingml/2006/picture">
                   <pic:nvPicPr>
-                    <pic:cNvPr id="0" name="image29.png"/>
+                    <pic:cNvPr id="0" name="image11.png"/>
                     <pic:cNvPicPr preferRelativeResize="0"/>
                   </pic:nvPicPr>
                   <pic:blipFill>
-                    <a:blip r:embed="rId35"/>
+                    <a:blip r:embed="rId36"/>
                     <a:srcRect/>
                     <a:stretch>
                       <a:fillRect/>
@@ -4390,6 +4446,13 @@
           <w:tab w:val="left" w:pos="8233"/>
         </w:tabs>
       </w:pPr>
+    </w:p>
+    <w:p>
+      <w:pPr>
+        <w:tabs>
+          <w:tab w:val="left" w:pos="8233"/>
+        </w:tabs>
+      </w:pPr>
       <w:r>
         <w:t>astra1</w:t>
       </w:r>
@@ -4405,74 +4468,16 @@
           <w:noProof/>
         </w:rPr>
         <w:drawing>
-          <wp:inline distT="114300" distB="114300" distL="114300" distR="114300" wp14:anchorId="5F1982A9" wp14:editId="70B66F79">
-            <wp:extent cx="5580775" cy="2413040"/>
+          <wp:inline distT="114300" distB="114300" distL="114300" distR="114300" wp14:anchorId="4589BCCB" wp14:editId="1E25CC4F">
+            <wp:extent cx="5334000" cy="2237023"/>
             <wp:effectExtent l="0" t="0" r="0" b="0"/>
-            <wp:docPr id="36" name="image23.png"/>
+            <wp:docPr id="47" name="image19.png"/>
             <wp:cNvGraphicFramePr/>
             <a:graphic xmlns:a="http://schemas.openxmlformats.org/drawingml/2006/main">
               <a:graphicData uri="http://schemas.openxmlformats.org/drawingml/2006/picture">
                 <pic:pic xmlns:pic="http://schemas.openxmlformats.org/drawingml/2006/picture">
                   <pic:nvPicPr>
-                    <pic:cNvPr id="0" name="image23.png"/>
-                    <pic:cNvPicPr preferRelativeResize="0"/>
-                  </pic:nvPicPr>
-                  <pic:blipFill>
-                    <a:blip r:embed="rId36"/>
-                    <a:srcRect/>
-                    <a:stretch>
-                      <a:fillRect/>
-                    </a:stretch>
-                  </pic:blipFill>
-                  <pic:spPr>
-                    <a:xfrm>
-                      <a:off x="0" y="0"/>
-                      <a:ext cx="5580775" cy="2413040"/>
-                    </a:xfrm>
-                    <a:prstGeom prst="rect">
-                      <a:avLst/>
-                    </a:prstGeom>
-                    <a:ln/>
-                  </pic:spPr>
-                </pic:pic>
-              </a:graphicData>
-            </a:graphic>
-          </wp:inline>
-        </w:drawing>
-      </w:r>
-    </w:p>
-    <w:p>
-      <w:pPr>
-        <w:tabs>
-          <w:tab w:val="left" w:pos="8233"/>
-        </w:tabs>
-      </w:pPr>
-      <w:r>
-        <w:t>astra2</w:t>
-      </w:r>
-    </w:p>
-    <w:p>
-      <w:pPr>
-        <w:tabs>
-          <w:tab w:val="left" w:pos="8233"/>
-        </w:tabs>
-      </w:pPr>
-      <w:r>
-        <w:rPr>
-          <w:noProof/>
-        </w:rPr>
-        <w:lastRenderedPageBreak/>
-        <w:drawing>
-          <wp:inline distT="114300" distB="114300" distL="114300" distR="114300" wp14:anchorId="21DF6C3F" wp14:editId="35788CC0">
-            <wp:extent cx="5158154" cy="2415589"/>
-            <wp:effectExtent l="0" t="0" r="0" b="0"/>
-            <wp:docPr id="31" name="image1.png"/>
-            <wp:cNvGraphicFramePr/>
-            <a:graphic xmlns:a="http://schemas.openxmlformats.org/drawingml/2006/main">
-              <a:graphicData uri="http://schemas.openxmlformats.org/drawingml/2006/picture">
-                <pic:pic xmlns:pic="http://schemas.openxmlformats.org/drawingml/2006/picture">
-                  <pic:nvPicPr>
-                    <pic:cNvPr id="0" name="image1.png"/>
+                    <pic:cNvPr id="0" name="image19.png"/>
                     <pic:cNvPicPr preferRelativeResize="0"/>
                   </pic:nvPicPr>
                   <pic:blipFill>
@@ -4485,7 +4490,7 @@
                   <pic:spPr>
                     <a:xfrm>
                       <a:off x="0" y="0"/>
-                      <a:ext cx="5162873" cy="2417799"/>
+                      <a:ext cx="5344740" cy="2241527"/>
                     </a:xfrm>
                     <a:prstGeom prst="rect">
                       <a:avLst/>
@@ -4505,6 +4510,1029 @@
           <w:tab w:val="left" w:pos="8233"/>
         </w:tabs>
       </w:pPr>
+      <w:r>
+        <w:lastRenderedPageBreak/>
+        <w:t>astra2</w:t>
+      </w:r>
+    </w:p>
+    <w:p>
+      <w:pPr>
+        <w:tabs>
+          <w:tab w:val="left" w:pos="8233"/>
+        </w:tabs>
+      </w:pPr>
+      <w:r>
+        <w:rPr>
+          <w:noProof/>
+        </w:rPr>
+        <w:drawing>
+          <wp:inline distT="114300" distB="114300" distL="114300" distR="114300" wp14:anchorId="70B9D3CD" wp14:editId="23FF642C">
+            <wp:extent cx="5325428" cy="2591944"/>
+            <wp:effectExtent l="0" t="0" r="0" b="0"/>
+            <wp:docPr id="37" name="image13.png"/>
+            <wp:cNvGraphicFramePr/>
+            <a:graphic xmlns:a="http://schemas.openxmlformats.org/drawingml/2006/main">
+              <a:graphicData uri="http://schemas.openxmlformats.org/drawingml/2006/picture">
+                <pic:pic xmlns:pic="http://schemas.openxmlformats.org/drawingml/2006/picture">
+                  <pic:nvPicPr>
+                    <pic:cNvPr id="0" name="image13.png"/>
+                    <pic:cNvPicPr preferRelativeResize="0"/>
+                  </pic:nvPicPr>
+                  <pic:blipFill>
+                    <a:blip r:embed="rId38"/>
+                    <a:srcRect/>
+                    <a:stretch>
+                      <a:fillRect/>
+                    </a:stretch>
+                  </pic:blipFill>
+                  <pic:spPr>
+                    <a:xfrm>
+                      <a:off x="0" y="0"/>
+                      <a:ext cx="5325428" cy="2591944"/>
+                    </a:xfrm>
+                    <a:prstGeom prst="rect">
+                      <a:avLst/>
+                    </a:prstGeom>
+                    <a:ln/>
+                  </pic:spPr>
+                </pic:pic>
+              </a:graphicData>
+            </a:graphic>
+          </wp:inline>
+        </w:drawing>
+      </w:r>
+    </w:p>
+    <w:p>
+      <w:pPr>
+        <w:tabs>
+          <w:tab w:val="left" w:pos="8233"/>
+        </w:tabs>
+      </w:pPr>
+    </w:p>
+    <w:p>
+      <w:pPr>
+        <w:tabs>
+          <w:tab w:val="left" w:pos="8233"/>
+        </w:tabs>
+      </w:pPr>
+      <w:r>
+        <w:t>Как видно на скриншотах, astra1/2 успешно получили префиксы IPv6 от своих роутеров, однако роутеры между собой не желают принимать чужие префиксы. Исправим это, установив настройку “ipv6/settings/set/accept-router-advertisements” в роутерах 2 и 3 в значение “yes”. Router1 в нашем случае является уникальным распространителем с уже назначенными префиксами на свои интерфейсы. Перезагрузим все роутеры для получения новых пакетов IPv6 Advertisement. Ниже видны новые префиксные адреса router2 router3.</w:t>
+      </w:r>
+    </w:p>
+    <w:p>
+      <w:pPr>
+        <w:tabs>
+          <w:tab w:val="left" w:pos="8233"/>
+        </w:tabs>
+      </w:pPr>
+    </w:p>
+    <w:p>
+      <w:pPr>
+        <w:tabs>
+          <w:tab w:val="left" w:pos="8233"/>
+        </w:tabs>
+      </w:pPr>
+      <w:r>
+        <w:t>router2</w:t>
+      </w:r>
+    </w:p>
+    <w:p>
+      <w:pPr>
+        <w:tabs>
+          <w:tab w:val="left" w:pos="8233"/>
+        </w:tabs>
+      </w:pPr>
+      <w:r>
+        <w:rPr>
+          <w:noProof/>
+        </w:rPr>
+        <w:drawing>
+          <wp:inline distT="114300" distB="114300" distL="114300" distR="114300" wp14:anchorId="17B2B9D6" wp14:editId="3E901604">
+            <wp:extent cx="5334000" cy="1266825"/>
+            <wp:effectExtent l="0" t="0" r="0" b="0"/>
+            <wp:docPr id="22" name="image7.png"/>
+            <wp:cNvGraphicFramePr/>
+            <a:graphic xmlns:a="http://schemas.openxmlformats.org/drawingml/2006/main">
+              <a:graphicData uri="http://schemas.openxmlformats.org/drawingml/2006/picture">
+                <pic:pic xmlns:pic="http://schemas.openxmlformats.org/drawingml/2006/picture">
+                  <pic:nvPicPr>
+                    <pic:cNvPr id="0" name="image7.png"/>
+                    <pic:cNvPicPr preferRelativeResize="0"/>
+                  </pic:nvPicPr>
+                  <pic:blipFill>
+                    <a:blip r:embed="rId39"/>
+                    <a:srcRect/>
+                    <a:stretch>
+                      <a:fillRect/>
+                    </a:stretch>
+                  </pic:blipFill>
+                  <pic:spPr>
+                    <a:xfrm>
+                      <a:off x="0" y="0"/>
+                      <a:ext cx="5334000" cy="1266825"/>
+                    </a:xfrm>
+                    <a:prstGeom prst="rect">
+                      <a:avLst/>
+                    </a:prstGeom>
+                    <a:ln/>
+                  </pic:spPr>
+                </pic:pic>
+              </a:graphicData>
+            </a:graphic>
+          </wp:inline>
+        </w:drawing>
+      </w:r>
+    </w:p>
+    <w:p>
+      <w:pPr>
+        <w:tabs>
+          <w:tab w:val="left" w:pos="8233"/>
+        </w:tabs>
+      </w:pPr>
+    </w:p>
+    <w:p>
+      <w:pPr>
+        <w:tabs>
+          <w:tab w:val="left" w:pos="8233"/>
+        </w:tabs>
+      </w:pPr>
+      <w:r>
+        <w:t>router3</w:t>
+      </w:r>
+    </w:p>
+    <w:p>
+      <w:pPr>
+        <w:tabs>
+          <w:tab w:val="left" w:pos="8233"/>
+        </w:tabs>
+      </w:pPr>
+      <w:r>
+        <w:rPr>
+          <w:noProof/>
+        </w:rPr>
+        <w:drawing>
+          <wp:inline distT="114300" distB="114300" distL="114300" distR="114300" wp14:anchorId="38A97809" wp14:editId="586ED047">
+            <wp:extent cx="5334000" cy="1876425"/>
+            <wp:effectExtent l="0" t="0" r="0" b="0"/>
+            <wp:docPr id="64" name="image43.png"/>
+            <wp:cNvGraphicFramePr/>
+            <a:graphic xmlns:a="http://schemas.openxmlformats.org/drawingml/2006/main">
+              <a:graphicData uri="http://schemas.openxmlformats.org/drawingml/2006/picture">
+                <pic:pic xmlns:pic="http://schemas.openxmlformats.org/drawingml/2006/picture">
+                  <pic:nvPicPr>
+                    <pic:cNvPr id="0" name="image43.png"/>
+                    <pic:cNvPicPr preferRelativeResize="0"/>
+                  </pic:nvPicPr>
+                  <pic:blipFill>
+                    <a:blip r:embed="rId40"/>
+                    <a:srcRect/>
+                    <a:stretch>
+                      <a:fillRect/>
+                    </a:stretch>
+                  </pic:blipFill>
+                  <pic:spPr>
+                    <a:xfrm>
+                      <a:off x="0" y="0"/>
+                      <a:ext cx="5334000" cy="1876425"/>
+                    </a:xfrm>
+                    <a:prstGeom prst="rect">
+                      <a:avLst/>
+                    </a:prstGeom>
+                    <a:ln/>
+                  </pic:spPr>
+                </pic:pic>
+              </a:graphicData>
+            </a:graphic>
+          </wp:inline>
+        </w:drawing>
+      </w:r>
+    </w:p>
+    <w:p>
+      <w:pPr>
+        <w:tabs>
+          <w:tab w:val="left" w:pos="8233"/>
+        </w:tabs>
+      </w:pPr>
+    </w:p>
+    <w:p>
+      <w:pPr>
+        <w:tabs>
+          <w:tab w:val="left" w:pos="8233"/>
+        </w:tabs>
+        <w:rPr>
+          <w:lang w:val="ru-RU"/>
+        </w:rPr>
+      </w:pPr>
+      <w:r>
+        <w:t>Пробуем пинговать устройства в одной подсети: всё работает.</w:t>
+      </w:r>
+    </w:p>
+    <w:p>
+      <w:pPr>
+        <w:tabs>
+          <w:tab w:val="left" w:pos="8233"/>
+        </w:tabs>
+      </w:pPr>
+    </w:p>
+    <w:p>
+      <w:pPr>
+        <w:tabs>
+          <w:tab w:val="left" w:pos="8233"/>
+        </w:tabs>
+      </w:pPr>
+      <w:r>
+        <w:rPr>
+          <w:noProof/>
+        </w:rPr>
+        <w:drawing>
+          <wp:inline distT="114300" distB="114300" distL="114300" distR="114300" wp14:anchorId="2E3919EC" wp14:editId="5FA43C50">
+            <wp:extent cx="5744528" cy="727272"/>
+            <wp:effectExtent l="0" t="0" r="0" b="0"/>
+            <wp:docPr id="38" name="image15.png"/>
+            <wp:cNvGraphicFramePr/>
+            <a:graphic xmlns:a="http://schemas.openxmlformats.org/drawingml/2006/main">
+              <a:graphicData uri="http://schemas.openxmlformats.org/drawingml/2006/picture">
+                <pic:pic xmlns:pic="http://schemas.openxmlformats.org/drawingml/2006/picture">
+                  <pic:nvPicPr>
+                    <pic:cNvPr id="0" name="image15.png"/>
+                    <pic:cNvPicPr preferRelativeResize="0"/>
+                  </pic:nvPicPr>
+                  <pic:blipFill>
+                    <a:blip r:embed="rId41"/>
+                    <a:srcRect/>
+                    <a:stretch>
+                      <a:fillRect/>
+                    </a:stretch>
+                  </pic:blipFill>
+                  <pic:spPr>
+                    <a:xfrm>
+                      <a:off x="0" y="0"/>
+                      <a:ext cx="5744528" cy="727272"/>
+                    </a:xfrm>
+                    <a:prstGeom prst="rect">
+                      <a:avLst/>
+                    </a:prstGeom>
+                    <a:ln/>
+                  </pic:spPr>
+                </pic:pic>
+              </a:graphicData>
+            </a:graphic>
+          </wp:inline>
+        </w:drawing>
+      </w:r>
+    </w:p>
+    <w:p>
+      <w:pPr>
+        <w:tabs>
+          <w:tab w:val="left" w:pos="8233"/>
+        </w:tabs>
+      </w:pPr>
+    </w:p>
+    <w:p>
+      <w:pPr>
+        <w:tabs>
+          <w:tab w:val="left" w:pos="8233"/>
+        </w:tabs>
+      </w:pPr>
+      <w:r>
+        <w:t>Настроим статическую маршрутизацию IPv6 на всех устройствах, как в пункте 3: по часовой стрелке. Для начала на машинах astra1 и astra2 необходимо включить ipv6-forwarding, убрав комментарий в файле /etc/sysctl.conf. Note: включение этого параметра сделает недоступным получение/обновление IPv6 адреса по SLAAC, поэтому к этому времени он уже должен быть сконфигурирован/получен.</w:t>
+      </w:r>
+    </w:p>
+    <w:p>
+      <w:pPr>
+        <w:tabs>
+          <w:tab w:val="left" w:pos="8233"/>
+        </w:tabs>
+      </w:pPr>
+    </w:p>
+    <w:p>
+      <w:pPr>
+        <w:tabs>
+          <w:tab w:val="left" w:pos="8233"/>
+        </w:tabs>
+      </w:pPr>
+      <w:r>
+        <w:rPr>
+          <w:noProof/>
+        </w:rPr>
+        <w:drawing>
+          <wp:inline distT="114300" distB="114300" distL="114300" distR="114300" wp14:anchorId="3AAAB123" wp14:editId="415A7105">
+            <wp:extent cx="5324475" cy="2867025"/>
+            <wp:effectExtent l="0" t="0" r="0" b="0"/>
+            <wp:docPr id="43" name="image23.png"/>
+            <wp:cNvGraphicFramePr/>
+            <a:graphic xmlns:a="http://schemas.openxmlformats.org/drawingml/2006/main">
+              <a:graphicData uri="http://schemas.openxmlformats.org/drawingml/2006/picture">
+                <pic:pic xmlns:pic="http://schemas.openxmlformats.org/drawingml/2006/picture">
+                  <pic:nvPicPr>
+                    <pic:cNvPr id="0" name="image23.png"/>
+                    <pic:cNvPicPr preferRelativeResize="0"/>
+                  </pic:nvPicPr>
+                  <pic:blipFill>
+                    <a:blip r:embed="rId42"/>
+                    <a:srcRect/>
+                    <a:stretch>
+                      <a:fillRect/>
+                    </a:stretch>
+                  </pic:blipFill>
+                  <pic:spPr>
+                    <a:xfrm>
+                      <a:off x="0" y="0"/>
+                      <a:ext cx="5324475" cy="2867025"/>
+                    </a:xfrm>
+                    <a:prstGeom prst="rect">
+                      <a:avLst/>
+                    </a:prstGeom>
+                    <a:ln/>
+                  </pic:spPr>
+                </pic:pic>
+              </a:graphicData>
+            </a:graphic>
+          </wp:inline>
+        </w:drawing>
+      </w:r>
+    </w:p>
+    <w:p>
+      <w:pPr>
+        <w:tabs>
+          <w:tab w:val="left" w:pos="8233"/>
+        </w:tabs>
+      </w:pPr>
+    </w:p>
+    <w:p>
+      <w:pPr>
+        <w:tabs>
+          <w:tab w:val="left" w:pos="8233"/>
+        </w:tabs>
+      </w:pPr>
+      <w:r>
+        <w:rPr>
+          <w:noProof/>
+        </w:rPr>
+        <w:drawing>
+          <wp:inline distT="114300" distB="114300" distL="114300" distR="114300" wp14:anchorId="45AE9679" wp14:editId="4646D873">
+            <wp:extent cx="2687003" cy="763674"/>
+            <wp:effectExtent l="0" t="0" r="0" b="0"/>
+            <wp:docPr id="31" name="image21.png"/>
+            <wp:cNvGraphicFramePr/>
+            <a:graphic xmlns:a="http://schemas.openxmlformats.org/drawingml/2006/main">
+              <a:graphicData uri="http://schemas.openxmlformats.org/drawingml/2006/picture">
+                <pic:pic xmlns:pic="http://schemas.openxmlformats.org/drawingml/2006/picture">
+                  <pic:nvPicPr>
+                    <pic:cNvPr id="0" name="image21.png"/>
+                    <pic:cNvPicPr preferRelativeResize="0"/>
+                  </pic:nvPicPr>
+                  <pic:blipFill>
+                    <a:blip r:embed="rId43"/>
+                    <a:srcRect/>
+                    <a:stretch>
+                      <a:fillRect/>
+                    </a:stretch>
+                  </pic:blipFill>
+                  <pic:spPr>
+                    <a:xfrm>
+                      <a:off x="0" y="0"/>
+                      <a:ext cx="2687003" cy="763674"/>
+                    </a:xfrm>
+                    <a:prstGeom prst="rect">
+                      <a:avLst/>
+                    </a:prstGeom>
+                    <a:ln/>
+                  </pic:spPr>
+                </pic:pic>
+              </a:graphicData>
+            </a:graphic>
+          </wp:inline>
+        </w:drawing>
+      </w:r>
+    </w:p>
+    <w:p>
+      <w:pPr>
+        <w:tabs>
+          <w:tab w:val="left" w:pos="8233"/>
+        </w:tabs>
+      </w:pPr>
+    </w:p>
+    <w:p>
+      <w:pPr>
+        <w:tabs>
+          <w:tab w:val="left" w:pos="8233"/>
+        </w:tabs>
+      </w:pPr>
+      <w:r>
+        <w:t>Демонстрация сконфигурированных таблиц IPv6-маршрутизации на каждой машине:</w:t>
+      </w:r>
+    </w:p>
+    <w:p>
+      <w:pPr>
+        <w:tabs>
+          <w:tab w:val="left" w:pos="8233"/>
+        </w:tabs>
+      </w:pPr>
+    </w:p>
+    <w:p>
+      <w:pPr>
+        <w:tabs>
+          <w:tab w:val="left" w:pos="8233"/>
+        </w:tabs>
+      </w:pPr>
+      <w:r>
+        <w:t>astra1</w:t>
+      </w:r>
+    </w:p>
+    <w:p>
+      <w:pPr>
+        <w:tabs>
+          <w:tab w:val="left" w:pos="8233"/>
+        </w:tabs>
+      </w:pPr>
+      <w:r>
+        <w:rPr>
+          <w:noProof/>
+        </w:rPr>
+        <w:drawing>
+          <wp:inline distT="114300" distB="114300" distL="114300" distR="114300" wp14:anchorId="10EE1666" wp14:editId="18DE1116">
+            <wp:extent cx="5939480" cy="1257300"/>
+            <wp:effectExtent l="0" t="0" r="0" b="0"/>
+            <wp:docPr id="49" name="image34.png"/>
+            <wp:cNvGraphicFramePr/>
+            <a:graphic xmlns:a="http://schemas.openxmlformats.org/drawingml/2006/main">
+              <a:graphicData uri="http://schemas.openxmlformats.org/drawingml/2006/picture">
+                <pic:pic xmlns:pic="http://schemas.openxmlformats.org/drawingml/2006/picture">
+                  <pic:nvPicPr>
+                    <pic:cNvPr id="0" name="image34.png"/>
+                    <pic:cNvPicPr preferRelativeResize="0"/>
+                  </pic:nvPicPr>
+                  <pic:blipFill>
+                    <a:blip r:embed="rId44"/>
+                    <a:srcRect/>
+                    <a:stretch>
+                      <a:fillRect/>
+                    </a:stretch>
+                  </pic:blipFill>
+                  <pic:spPr>
+                    <a:xfrm>
+                      <a:off x="0" y="0"/>
+                      <a:ext cx="5939480" cy="1257300"/>
+                    </a:xfrm>
+                    <a:prstGeom prst="rect">
+                      <a:avLst/>
+                    </a:prstGeom>
+                    <a:ln/>
+                  </pic:spPr>
+                </pic:pic>
+              </a:graphicData>
+            </a:graphic>
+          </wp:inline>
+        </w:drawing>
+      </w:r>
+    </w:p>
+    <w:p>
+      <w:pPr>
+        <w:tabs>
+          <w:tab w:val="left" w:pos="8233"/>
+        </w:tabs>
+      </w:pPr>
+    </w:p>
+    <w:p>
+      <w:pPr>
+        <w:tabs>
+          <w:tab w:val="left" w:pos="8233"/>
+        </w:tabs>
+      </w:pPr>
+      <w:r>
+        <w:t>astra2</w:t>
+      </w:r>
+    </w:p>
+    <w:p>
+      <w:pPr>
+        <w:tabs>
+          <w:tab w:val="left" w:pos="8233"/>
+        </w:tabs>
+      </w:pPr>
+      <w:r>
+        <w:rPr>
+          <w:noProof/>
+        </w:rPr>
+        <w:drawing>
+          <wp:inline distT="114300" distB="114300" distL="114300" distR="114300" wp14:anchorId="1A423E27" wp14:editId="7A572ABE">
+            <wp:extent cx="5939480" cy="990600"/>
+            <wp:effectExtent l="0" t="0" r="0" b="0"/>
+            <wp:docPr id="29" name="image24.png"/>
+            <wp:cNvGraphicFramePr/>
+            <a:graphic xmlns:a="http://schemas.openxmlformats.org/drawingml/2006/main">
+              <a:graphicData uri="http://schemas.openxmlformats.org/drawingml/2006/picture">
+                <pic:pic xmlns:pic="http://schemas.openxmlformats.org/drawingml/2006/picture">
+                  <pic:nvPicPr>
+                    <pic:cNvPr id="0" name="image24.png"/>
+                    <pic:cNvPicPr preferRelativeResize="0"/>
+                  </pic:nvPicPr>
+                  <pic:blipFill>
+                    <a:blip r:embed="rId45"/>
+                    <a:srcRect/>
+                    <a:stretch>
+                      <a:fillRect/>
+                    </a:stretch>
+                  </pic:blipFill>
+                  <pic:spPr>
+                    <a:xfrm>
+                      <a:off x="0" y="0"/>
+                      <a:ext cx="5939480" cy="990600"/>
+                    </a:xfrm>
+                    <a:prstGeom prst="rect">
+                      <a:avLst/>
+                    </a:prstGeom>
+                    <a:ln/>
+                  </pic:spPr>
+                </pic:pic>
+              </a:graphicData>
+            </a:graphic>
+          </wp:inline>
+        </w:drawing>
+      </w:r>
+    </w:p>
+    <w:p>
+      <w:pPr>
+        <w:tabs>
+          <w:tab w:val="left" w:pos="8233"/>
+        </w:tabs>
+      </w:pPr>
+    </w:p>
+    <w:p>
+      <w:pPr>
+        <w:tabs>
+          <w:tab w:val="left" w:pos="8233"/>
+        </w:tabs>
+      </w:pPr>
+      <w:r>
+        <w:t>router1</w:t>
+      </w:r>
+    </w:p>
+    <w:p>
+      <w:pPr>
+        <w:tabs>
+          <w:tab w:val="left" w:pos="8233"/>
+        </w:tabs>
+      </w:pPr>
+      <w:r>
+        <w:rPr>
+          <w:noProof/>
+        </w:rPr>
+        <w:lastRenderedPageBreak/>
+        <w:drawing>
+          <wp:inline distT="114300" distB="114300" distL="114300" distR="114300" wp14:anchorId="7D0FAD49" wp14:editId="5D77C9DF">
+            <wp:extent cx="5939480" cy="1612900"/>
+            <wp:effectExtent l="0" t="0" r="0" b="0"/>
+            <wp:docPr id="41" name="image26.png"/>
+            <wp:cNvGraphicFramePr/>
+            <a:graphic xmlns:a="http://schemas.openxmlformats.org/drawingml/2006/main">
+              <a:graphicData uri="http://schemas.openxmlformats.org/drawingml/2006/picture">
+                <pic:pic xmlns:pic="http://schemas.openxmlformats.org/drawingml/2006/picture">
+                  <pic:nvPicPr>
+                    <pic:cNvPr id="0" name="image26.png"/>
+                    <pic:cNvPicPr preferRelativeResize="0"/>
+                  </pic:nvPicPr>
+                  <pic:blipFill>
+                    <a:blip r:embed="rId46"/>
+                    <a:srcRect/>
+                    <a:stretch>
+                      <a:fillRect/>
+                    </a:stretch>
+                  </pic:blipFill>
+                  <pic:spPr>
+                    <a:xfrm>
+                      <a:off x="0" y="0"/>
+                      <a:ext cx="5939480" cy="1612900"/>
+                    </a:xfrm>
+                    <a:prstGeom prst="rect">
+                      <a:avLst/>
+                    </a:prstGeom>
+                    <a:ln/>
+                  </pic:spPr>
+                </pic:pic>
+              </a:graphicData>
+            </a:graphic>
+          </wp:inline>
+        </w:drawing>
+      </w:r>
+    </w:p>
+    <w:p>
+      <w:pPr>
+        <w:tabs>
+          <w:tab w:val="left" w:pos="8233"/>
+        </w:tabs>
+      </w:pPr>
+    </w:p>
+    <w:p>
+      <w:pPr>
+        <w:tabs>
+          <w:tab w:val="left" w:pos="8233"/>
+        </w:tabs>
+      </w:pPr>
+      <w:r>
+        <w:t>router2</w:t>
+      </w:r>
+    </w:p>
+    <w:p>
+      <w:pPr>
+        <w:tabs>
+          <w:tab w:val="left" w:pos="8233"/>
+        </w:tabs>
+      </w:pPr>
+      <w:r>
+        <w:rPr>
+          <w:noProof/>
+        </w:rPr>
+        <w:drawing>
+          <wp:inline distT="114300" distB="114300" distL="114300" distR="114300" wp14:anchorId="57884FB2" wp14:editId="236637C8">
+            <wp:extent cx="5939480" cy="1587500"/>
+            <wp:effectExtent l="0" t="0" r="0" b="0"/>
+            <wp:docPr id="46" name="image20.png"/>
+            <wp:cNvGraphicFramePr/>
+            <a:graphic xmlns:a="http://schemas.openxmlformats.org/drawingml/2006/main">
+              <a:graphicData uri="http://schemas.openxmlformats.org/drawingml/2006/picture">
+                <pic:pic xmlns:pic="http://schemas.openxmlformats.org/drawingml/2006/picture">
+                  <pic:nvPicPr>
+                    <pic:cNvPr id="0" name="image20.png"/>
+                    <pic:cNvPicPr preferRelativeResize="0"/>
+                  </pic:nvPicPr>
+                  <pic:blipFill>
+                    <a:blip r:embed="rId47"/>
+                    <a:srcRect/>
+                    <a:stretch>
+                      <a:fillRect/>
+                    </a:stretch>
+                  </pic:blipFill>
+                  <pic:spPr>
+                    <a:xfrm>
+                      <a:off x="0" y="0"/>
+                      <a:ext cx="5939480" cy="1587500"/>
+                    </a:xfrm>
+                    <a:prstGeom prst="rect">
+                      <a:avLst/>
+                    </a:prstGeom>
+                    <a:ln/>
+                  </pic:spPr>
+                </pic:pic>
+              </a:graphicData>
+            </a:graphic>
+          </wp:inline>
+        </w:drawing>
+      </w:r>
+    </w:p>
+    <w:p>
+      <w:pPr>
+        <w:tabs>
+          <w:tab w:val="left" w:pos="8233"/>
+        </w:tabs>
+      </w:pPr>
+    </w:p>
+    <w:p>
+      <w:pPr>
+        <w:tabs>
+          <w:tab w:val="left" w:pos="8233"/>
+        </w:tabs>
+      </w:pPr>
+      <w:r>
+        <w:t>Пробуем пинговать astra2 к router1, чтобы пройти полный круг по часовой стрелке:</w:t>
+      </w:r>
+    </w:p>
+    <w:p>
+      <w:pPr>
+        <w:tabs>
+          <w:tab w:val="left" w:pos="8233"/>
+        </w:tabs>
+      </w:pPr>
+      <w:r>
+        <w:rPr>
+          <w:noProof/>
+        </w:rPr>
+        <w:drawing>
+          <wp:inline distT="114300" distB="114300" distL="114300" distR="114300" wp14:anchorId="2376BE83" wp14:editId="1D776CAD">
+            <wp:extent cx="5939480" cy="838200"/>
+            <wp:effectExtent l="0" t="0" r="0" b="0"/>
+            <wp:docPr id="33" name="image9.png"/>
+            <wp:cNvGraphicFramePr/>
+            <a:graphic xmlns:a="http://schemas.openxmlformats.org/drawingml/2006/main">
+              <a:graphicData uri="http://schemas.openxmlformats.org/drawingml/2006/picture">
+                <pic:pic xmlns:pic="http://schemas.openxmlformats.org/drawingml/2006/picture">
+                  <pic:nvPicPr>
+                    <pic:cNvPr id="0" name="image9.png"/>
+                    <pic:cNvPicPr preferRelativeResize="0"/>
+                  </pic:nvPicPr>
+                  <pic:blipFill>
+                    <a:blip r:embed="rId48"/>
+                    <a:srcRect/>
+                    <a:stretch>
+                      <a:fillRect/>
+                    </a:stretch>
+                  </pic:blipFill>
+                  <pic:spPr>
+                    <a:xfrm>
+                      <a:off x="0" y="0"/>
+                      <a:ext cx="5939480" cy="838200"/>
+                    </a:xfrm>
+                    <a:prstGeom prst="rect">
+                      <a:avLst/>
+                    </a:prstGeom>
+                    <a:ln/>
+                  </pic:spPr>
+                </pic:pic>
+              </a:graphicData>
+            </a:graphic>
+          </wp:inline>
+        </w:drawing>
+      </w:r>
+    </w:p>
+    <w:p>
+      <w:pPr>
+        <w:tabs>
+          <w:tab w:val="left" w:pos="8233"/>
+        </w:tabs>
+      </w:pPr>
+    </w:p>
+    <w:p>
+      <w:pPr>
+        <w:tabs>
+          <w:tab w:val="left" w:pos="8233"/>
+        </w:tabs>
+      </w:pPr>
+      <w:r>
+        <w:t>Смотрим через Wireshark захваченные пакеты с каждого устройства:</w:t>
+      </w:r>
+    </w:p>
+    <w:p>
+      <w:pPr>
+        <w:tabs>
+          <w:tab w:val="left" w:pos="8233"/>
+        </w:tabs>
+      </w:pPr>
+    </w:p>
+    <w:p>
+      <w:pPr>
+        <w:tabs>
+          <w:tab w:val="left" w:pos="8233"/>
+        </w:tabs>
+      </w:pPr>
+      <w:r>
+        <w:t>От eth0 astra2 к eth1 astra1 (начало):</w:t>
+      </w:r>
+    </w:p>
+    <w:p>
+      <w:pPr>
+        <w:tabs>
+          <w:tab w:val="left" w:pos="8233"/>
+        </w:tabs>
+      </w:pPr>
+      <w:r>
+        <w:rPr>
+          <w:noProof/>
+        </w:rPr>
+        <w:drawing>
+          <wp:inline distT="114300" distB="114300" distL="114300" distR="114300" wp14:anchorId="0990EE76" wp14:editId="1818CE88">
+            <wp:extent cx="5939480" cy="622300"/>
+            <wp:effectExtent l="0" t="0" r="0" b="0"/>
+            <wp:docPr id="24" name="image12.png"/>
+            <wp:cNvGraphicFramePr/>
+            <a:graphic xmlns:a="http://schemas.openxmlformats.org/drawingml/2006/main">
+              <a:graphicData uri="http://schemas.openxmlformats.org/drawingml/2006/picture">
+                <pic:pic xmlns:pic="http://schemas.openxmlformats.org/drawingml/2006/picture">
+                  <pic:nvPicPr>
+                    <pic:cNvPr id="0" name="image12.png"/>
+                    <pic:cNvPicPr preferRelativeResize="0"/>
+                  </pic:nvPicPr>
+                  <pic:blipFill>
+                    <a:blip r:embed="rId49"/>
+                    <a:srcRect/>
+                    <a:stretch>
+                      <a:fillRect/>
+                    </a:stretch>
+                  </pic:blipFill>
+                  <pic:spPr>
+                    <a:xfrm>
+                      <a:off x="0" y="0"/>
+                      <a:ext cx="5939480" cy="622300"/>
+                    </a:xfrm>
+                    <a:prstGeom prst="rect">
+                      <a:avLst/>
+                    </a:prstGeom>
+                    <a:ln/>
+                  </pic:spPr>
+                </pic:pic>
+              </a:graphicData>
+            </a:graphic>
+          </wp:inline>
+        </w:drawing>
+      </w:r>
+    </w:p>
+    <w:p>
+      <w:pPr>
+        <w:tabs>
+          <w:tab w:val="left" w:pos="8233"/>
+        </w:tabs>
+      </w:pPr>
+    </w:p>
+    <w:p>
+      <w:pPr>
+        <w:tabs>
+          <w:tab w:val="left" w:pos="8233"/>
+        </w:tabs>
+      </w:pPr>
+      <w:r>
+        <w:t>От eth0 astra1 к ether2 router1:</w:t>
+      </w:r>
+    </w:p>
+    <w:p>
+      <w:pPr>
+        <w:tabs>
+          <w:tab w:val="left" w:pos="8233"/>
+        </w:tabs>
+      </w:pPr>
+      <w:r>
+        <w:rPr>
+          <w:noProof/>
+        </w:rPr>
+        <w:drawing>
+          <wp:inline distT="114300" distB="114300" distL="114300" distR="114300" wp14:anchorId="0AB7EA96" wp14:editId="4CAF324A">
+            <wp:extent cx="5939480" cy="469900"/>
+            <wp:effectExtent l="0" t="0" r="0" b="0"/>
+            <wp:docPr id="62" name="image46.png"/>
+            <wp:cNvGraphicFramePr/>
+            <a:graphic xmlns:a="http://schemas.openxmlformats.org/drawingml/2006/main">
+              <a:graphicData uri="http://schemas.openxmlformats.org/drawingml/2006/picture">
+                <pic:pic xmlns:pic="http://schemas.openxmlformats.org/drawingml/2006/picture">
+                  <pic:nvPicPr>
+                    <pic:cNvPr id="0" name="image46.png"/>
+                    <pic:cNvPicPr preferRelativeResize="0"/>
+                  </pic:nvPicPr>
+                  <pic:blipFill>
+                    <a:blip r:embed="rId50"/>
+                    <a:srcRect/>
+                    <a:stretch>
+                      <a:fillRect/>
+                    </a:stretch>
+                  </pic:blipFill>
+                  <pic:spPr>
+                    <a:xfrm>
+                      <a:off x="0" y="0"/>
+                      <a:ext cx="5939480" cy="469900"/>
+                    </a:xfrm>
+                    <a:prstGeom prst="rect">
+                      <a:avLst/>
+                    </a:prstGeom>
+                    <a:ln/>
+                  </pic:spPr>
+                </pic:pic>
+              </a:graphicData>
+            </a:graphic>
+          </wp:inline>
+        </w:drawing>
+      </w:r>
+    </w:p>
+    <w:p>
+      <w:pPr>
+        <w:tabs>
+          <w:tab w:val="left" w:pos="8233"/>
+        </w:tabs>
+      </w:pPr>
+    </w:p>
+    <w:p>
+      <w:pPr>
+        <w:tabs>
+          <w:tab w:val="left" w:pos="8233"/>
+        </w:tabs>
+      </w:pPr>
+      <w:r>
+        <w:t>От ether1 router1 к ether1 router2:</w:t>
+      </w:r>
+    </w:p>
+    <w:p>
+      <w:pPr>
+        <w:tabs>
+          <w:tab w:val="left" w:pos="8233"/>
+        </w:tabs>
+      </w:pPr>
+      <w:r>
+        <w:rPr>
+          <w:noProof/>
+        </w:rPr>
+        <w:drawing>
+          <wp:inline distT="114300" distB="114300" distL="114300" distR="114300" wp14:anchorId="78292AC1" wp14:editId="5E5A2134">
+            <wp:extent cx="5939480" cy="508000"/>
+            <wp:effectExtent l="0" t="0" r="0" b="0"/>
+            <wp:docPr id="26" name="image16.png"/>
+            <wp:cNvGraphicFramePr/>
+            <a:graphic xmlns:a="http://schemas.openxmlformats.org/drawingml/2006/main">
+              <a:graphicData uri="http://schemas.openxmlformats.org/drawingml/2006/picture">
+                <pic:pic xmlns:pic="http://schemas.openxmlformats.org/drawingml/2006/picture">
+                  <pic:nvPicPr>
+                    <pic:cNvPr id="0" name="image16.png"/>
+                    <pic:cNvPicPr preferRelativeResize="0"/>
+                  </pic:nvPicPr>
+                  <pic:blipFill>
+                    <a:blip r:embed="rId51"/>
+                    <a:srcRect/>
+                    <a:stretch>
+                      <a:fillRect/>
+                    </a:stretch>
+                  </pic:blipFill>
+                  <pic:spPr>
+                    <a:xfrm>
+                      <a:off x="0" y="0"/>
+                      <a:ext cx="5939480" cy="508000"/>
+                    </a:xfrm>
+                    <a:prstGeom prst="rect">
+                      <a:avLst/>
+                    </a:prstGeom>
+                    <a:ln/>
+                  </pic:spPr>
+                </pic:pic>
+              </a:graphicData>
+            </a:graphic>
+          </wp:inline>
+        </w:drawing>
+      </w:r>
+    </w:p>
+    <w:p>
+      <w:pPr>
+        <w:tabs>
+          <w:tab w:val="left" w:pos="8233"/>
+        </w:tabs>
+      </w:pPr>
+    </w:p>
+    <w:p>
+      <w:pPr>
+        <w:tabs>
+          <w:tab w:val="left" w:pos="8233"/>
+        </w:tabs>
+      </w:pPr>
+      <w:r>
+        <w:t>От ether2 router2 к eth1 astra2 (конец):</w:t>
+      </w:r>
+    </w:p>
+    <w:p>
+      <w:pPr>
+        <w:tabs>
+          <w:tab w:val="left" w:pos="8233"/>
+        </w:tabs>
+      </w:pPr>
+      <w:r>
+        <w:rPr>
+          <w:noProof/>
+        </w:rPr>
+        <w:drawing>
+          <wp:inline distT="114300" distB="114300" distL="114300" distR="114300" wp14:anchorId="42B8A1BB" wp14:editId="4021549B">
+            <wp:extent cx="5943600" cy="502652"/>
+            <wp:effectExtent l="0" t="0" r="0" b="0"/>
+            <wp:docPr id="48" name="image44.png"/>
+            <wp:cNvGraphicFramePr/>
+            <a:graphic xmlns:a="http://schemas.openxmlformats.org/drawingml/2006/main">
+              <a:graphicData uri="http://schemas.openxmlformats.org/drawingml/2006/picture">
+                <pic:pic xmlns:pic="http://schemas.openxmlformats.org/drawingml/2006/picture">
+                  <pic:nvPicPr>
+                    <pic:cNvPr id="0" name="image44.png"/>
+                    <pic:cNvPicPr preferRelativeResize="0"/>
+                  </pic:nvPicPr>
+                  <pic:blipFill>
+                    <a:blip r:embed="rId52"/>
+                    <a:srcRect t="7417"/>
+                    <a:stretch>
+                      <a:fillRect/>
+                    </a:stretch>
+                  </pic:blipFill>
+                  <pic:spPr>
+                    <a:xfrm>
+                      <a:off x="0" y="0"/>
+                      <a:ext cx="5943600" cy="502652"/>
+                    </a:xfrm>
+                    <a:prstGeom prst="rect">
+                      <a:avLst/>
+                    </a:prstGeom>
+                    <a:ln/>
+                  </pic:spPr>
+                </pic:pic>
+              </a:graphicData>
+            </a:graphic>
+          </wp:inline>
+        </w:drawing>
+      </w:r>
+    </w:p>
+    <w:p>
+      <w:pPr>
+        <w:tabs>
+          <w:tab w:val="left" w:pos="8233"/>
+        </w:tabs>
+      </w:pPr>
+    </w:p>
+    <w:p>
+      <w:pPr>
+        <w:tabs>
+          <w:tab w:val="left" w:pos="8233"/>
+        </w:tabs>
+      </w:pPr>
+      <w:r>
+        <w:t xml:space="preserve">7. </w:t>
+      </w:r>
     </w:p>
     <w:p>
       <w:pPr>
@@ -4514,7 +5542,7 @@
       </w:pPr>
     </w:p>
     <w:sectPr>
-      <w:footerReference w:type="default" r:id="rId38"/>
+      <w:footerReference w:type="default" r:id="rId53"/>
       <w:pgSz w:w="11906" w:h="16838"/>
       <w:pgMar w:top="1134" w:right="851" w:bottom="1134" w:left="1701" w:header="709" w:footer="709" w:gutter="0"/>
       <w:pgNumType w:start="1"/>
@@ -6052,7 +7080,7 @@
 
 <file path=customXml/item1.xml><?xml version="1.0" encoding="utf-8"?>
 <go:gDocsCustomXmlDataStorage xmlns:go="http://customooxmlschemas.google.com/" xmlns:r="http://schemas.openxmlformats.org/officeDocument/2006/relationships" uri="GoogleDocsCustomDataVersion1">
-  <go:docsCustomData xmlns:go="http://customooxmlschemas.google.com/" roundtripDataSignature="AMtx7mgLS1p+EY0Ln6t1AC9atM6GQAbeNw==">AMUW2mWBIb6IRQABDkkvomkwImo4384fYSZEx/jGEnbgteyQtcUHTlb2uZVbPWVLJVQ7X6aL5/yyBZNwahXXsQzXs217Wt6A0Ijtg8FxZodN/6bwGM7sooNjlHjMLVbmeMViwxI9KcJkvMjeD+8ZbpILtSF0J+IosTqjycI8lMelhHvgitSuhY2dIHe9f2ww+0cukiPaOJ6iDuRbiOlQBlou3RJieZnfpbzyNEs8SC5S94jifrKzJvZm2PbW4FqtNIwzRfBG7FlHd0vKNAcL3+ETX5/nz38Hgw==</go:docsCustomData>
+  <go:docsCustomData xmlns:go="http://customooxmlschemas.google.com/" roundtripDataSignature="AMtx7mgLS1p+EY0Ln6t1AC9atM6GQAbeNw==">AMUW2mWqwT9muDy0bpJ0onhZmxh5oAPvJQRWqM53RfPJIdupPJKtCbk6qWFubSyvk+m7ECBsJf310XsgWRTYm4n3+uClcWuwZIj54Lv2YZn124FeV2Wt+tI8qebtKtyDbkwDfTxE5vjvne2SJwFmgzQtRVnwR+/lypSQg8PiQS4OISj1X9Ejivr5POJ8uGonVjwaise39RHWmavzl10Yas3WtHec03hiigULqNmaxHUedQtHfpSD0sQCt3nADZHwLXj1PQkjPUqSiMGFI2KVHAVbi87mKPDd+Q==</go:docsCustomData>
 </go:gDocsCustomXmlDataStorage>
 </file>
 

</xml_diff>